<commit_message>
Adding product revenue visualisations
</commit_message>
<xml_diff>
--- a/4) Product Performance & Ranking/Written Analysis.docx
+++ b/4) Product Performance & Ranking/Written Analysis.docx
@@ -90,7 +90,13 @@
     </w:p>
     <w:p>
       <w:r>
-        <w:t>Revenue was aggregated at two levels:</w:t>
+        <w:t xml:space="preserve">Revenue was aggregated at </w:t>
+      </w:r>
+      <w:r>
+        <w:t>three</w:t>
+      </w:r>
+      <w:r>
+        <w:t xml:space="preserve"> levels:</w:t>
       </w:r>
     </w:p>
     <w:p>
@@ -105,10 +111,10 @@
         <w:t>Product level</w:t>
       </w:r>
       <w:r>
-        <w:t xml:space="preserve"> </w:t>
-      </w:r>
-      <w:r>
-        <w:t xml:space="preserve">Total revenue per </w:t>
+        <w:t>:</w:t>
+      </w:r>
+      <w:r>
+        <w:t xml:space="preserve"> Total revenue per </w:t>
       </w:r>
       <w:proofErr w:type="spellStart"/>
       <w:r>
@@ -128,6 +134,18 @@
         <w:spacing w:after="0"/>
       </w:pPr>
       <w:r>
+        <w:t>Revenue band analysis: Products were segmented into revenue bands based on their total lifetime revenue using a CASE statement in SQL. For each band, the number of products, total revenue, and percentage contribution to overall revenue were calculated.</w:t>
+      </w:r>
+    </w:p>
+    <w:p>
+      <w:pPr>
+        <w:numPr>
+          <w:ilvl w:val="0"/>
+          <w:numId w:val="8"/>
+        </w:numPr>
+        <w:spacing w:after="0"/>
+      </w:pPr>
+      <w:r>
         <w:t xml:space="preserve">Category level: </w:t>
       </w:r>
       <w:r>
@@ -142,7 +160,7 @@
     </w:p>
     <w:p>
       <w:r>
-        <w:t>This approach allowed for a direct comparison between product-level and category-level concentration patterns.</w:t>
+        <w:t>This approach allowed comparison between product-level performance, revenue band distribution, and category-level concentration.</w:t>
       </w:r>
     </w:p>
     <w:p>
@@ -183,212 +201,9 @@
           <w:sz w:val="24"/>
           <w:szCs w:val="24"/>
         </w:rPr>
-        <w:t xml:space="preserve"> Product-Level Performance</w:t>
-      </w:r>
-    </w:p>
-    <w:p>
-      <w:pPr>
-        <w:spacing w:after="0"/>
-        <w:rPr>
-          <w:b/>
-          <w:bCs/>
-        </w:rPr>
-      </w:pPr>
-      <w:r>
-        <w:rPr>
-          <w:b/>
-          <w:bCs/>
-        </w:rPr>
-        <w:t>1. Revenue is highly fragmented across products</w:t>
-      </w:r>
-    </w:p>
-    <w:p>
-      <w:pPr>
-        <w:spacing w:after="0"/>
-      </w:pPr>
-      <w:r>
-        <w:t xml:space="preserve">The highest-grossing product accounts for only </w:t>
-      </w:r>
-      <w:r>
-        <w:rPr>
-          <w:b/>
-          <w:bCs/>
-        </w:rPr>
-        <w:t>0.47%</w:t>
-      </w:r>
-      <w:r>
-        <w:t xml:space="preserve"> of total revenue, with the second and third contributing </w:t>
-      </w:r>
-      <w:r>
-        <w:rPr>
-          <w:b/>
-          <w:bCs/>
-        </w:rPr>
-        <w:t>0.40%</w:t>
-      </w:r>
-      <w:r>
-        <w:t xml:space="preserve"> and </w:t>
-      </w:r>
-      <w:r>
-        <w:rPr>
-          <w:b/>
-          <w:bCs/>
-        </w:rPr>
-        <w:t>0.36%</w:t>
-      </w:r>
-      <w:r>
-        <w:t xml:space="preserve"> respectively. Even among the top 100 products, individual contributions remain below 0.5%.</w:t>
-      </w:r>
-    </w:p>
-    <w:p>
-      <w:pPr>
-        <w:spacing w:after="0"/>
-      </w:pPr>
-      <w:r>
-        <w:t>This indicates that no single product meaningfully drives overall revenue.</w:t>
-      </w:r>
-    </w:p>
-    <w:p>
-      <w:pPr>
-        <w:spacing w:after="0"/>
-      </w:pPr>
-    </w:p>
-    <w:p>
-      <w:pPr>
-        <w:spacing w:after="0"/>
-        <w:rPr>
-          <w:b/>
-          <w:bCs/>
-        </w:rPr>
-      </w:pPr>
-      <w:r>
-        <w:rPr>
-          <w:b/>
-          <w:bCs/>
-        </w:rPr>
-        <w:t>2. Clear long-tail revenue structure</w:t>
-      </w:r>
-    </w:p>
-    <w:p>
-      <w:pPr>
-        <w:spacing w:after="0"/>
-      </w:pPr>
-      <w:r>
-        <w:t xml:space="preserve">Revenue declines gradually across product rankings rather than dropping sharply after the top few items. This pattern suggests a strong </w:t>
-      </w:r>
-      <w:r>
-        <w:rPr>
-          <w:b/>
-          <w:bCs/>
-        </w:rPr>
-        <w:t>long-tail effect</w:t>
-      </w:r>
-      <w:r>
-        <w:t>, where a large number of low-performing products collectively generate substantial revenue.</w:t>
-      </w:r>
-    </w:p>
-    <w:p>
-      <w:pPr>
-        <w:spacing w:after="0"/>
-      </w:pPr>
-    </w:p>
-    <w:p>
-      <w:pPr>
-        <w:spacing w:after="0"/>
-        <w:rPr>
-          <w:b/>
-          <w:bCs/>
-        </w:rPr>
-      </w:pPr>
-      <w:r>
-        <w:rPr>
-          <w:b/>
-          <w:bCs/>
-        </w:rPr>
-        <w:t>3. Limited commercial impact from individual SKUs</w:t>
-      </w:r>
-    </w:p>
-    <w:p>
-      <w:pPr>
-        <w:spacing w:after="0"/>
-      </w:pPr>
-      <w:r>
-        <w:t>In many retail environments, top products often account for several percentage points of revenue each. In this case, the extremely low contribution of even the best-performing products implies:</w:t>
-      </w:r>
-    </w:p>
-    <w:p>
-      <w:pPr>
-        <w:numPr>
-          <w:ilvl w:val="0"/>
-          <w:numId w:val="23"/>
-        </w:numPr>
-        <w:spacing w:after="0"/>
-      </w:pPr>
-      <w:r>
-        <w:t>Low product concentration</w:t>
-      </w:r>
-    </w:p>
-    <w:p>
-      <w:pPr>
-        <w:numPr>
-          <w:ilvl w:val="0"/>
-          <w:numId w:val="23"/>
-        </w:numPr>
-        <w:spacing w:after="0"/>
-      </w:pPr>
-      <w:r>
-        <w:t>Limited dependence on “hero” SKUs</w:t>
-      </w:r>
-    </w:p>
-    <w:p>
-      <w:pPr>
-        <w:numPr>
-          <w:ilvl w:val="0"/>
-          <w:numId w:val="23"/>
-        </w:numPr>
-        <w:spacing w:after="0"/>
-      </w:pPr>
-      <w:r>
-        <w:t>High reliance on breadth of assortment</w:t>
-      </w:r>
-    </w:p>
-    <w:p>
-      <w:pPr>
-        <w:spacing w:after="0"/>
-        <w:ind w:left="720"/>
-      </w:pPr>
-    </w:p>
-    <w:p>
-      <w:pPr>
-        <w:spacing w:after="0"/>
-        <w:rPr>
-          <w:b/>
-          <w:bCs/>
-        </w:rPr>
-      </w:pPr>
-      <w:r>
-        <w:rPr>
-          <w:b/>
-          <w:bCs/>
-        </w:rPr>
-        <w:t>4. Implications for optimisation</w:t>
-      </w:r>
-    </w:p>
-    <w:p>
-      <w:pPr>
-        <w:spacing w:after="0"/>
-      </w:pPr>
-      <w:r>
-        <w:t>Because revenue is distributed across hundreds of products, optimising or promoting a small subset of SKUs is unlikely to materially impact overall performance. Instead, broader structural improvements (e.g. category strategy, platform experience, or customer engagement) are likely to deliver greater commercial value.</w:t>
-      </w:r>
-    </w:p>
-    <w:p>
-      <w:pPr>
-        <w:spacing w:after="0"/>
-      </w:pPr>
-    </w:p>
-    <w:p>
-      <w:pPr>
+        <w:t xml:space="preserve"> Product</w:t>
+      </w:r>
+      <w:r>
         <w:rPr>
           <w:b/>
           <w:bCs/>
@@ -396,7 +211,8 @@
           <w:sz w:val="24"/>
           <w:szCs w:val="24"/>
         </w:rPr>
-      </w:pPr>
+        <w:t>-</w:t>
+      </w:r>
       <w:r>
         <w:rPr>
           <w:b/>
@@ -405,7 +221,665 @@
           <w:sz w:val="24"/>
           <w:szCs w:val="24"/>
         </w:rPr>
+        <w:t>Level Performance</w:t>
+      </w:r>
+    </w:p>
+    <w:p>
+      <w:pPr>
+        <w:spacing w:after="0"/>
+        <w:rPr>
+          <w:b/>
+          <w:bCs/>
+        </w:rPr>
+      </w:pPr>
+      <w:r>
+        <w:rPr>
+          <w:b/>
+          <w:bCs/>
+        </w:rPr>
+        <w:t>1. Revenue is highly fragmented across products</w:t>
+      </w:r>
+    </w:p>
+    <w:p>
+      <w:pPr>
+        <w:spacing w:after="0"/>
+      </w:pPr>
+      <w:r>
+        <w:t xml:space="preserve">The highest-grossing product </w:t>
+      </w:r>
+      <w:r>
+        <w:t>accounts for only 0.47% of total revenue, with the second and third contributing 0.40% and 0.36% respectively. Even among the top 100 products, individual contributions remain below 0.5%.</w:t>
+      </w:r>
+    </w:p>
+    <w:p>
+      <w:pPr>
+        <w:spacing w:after="0"/>
+      </w:pPr>
+      <w:r>
+        <w:t>This indicates that no single product meaningfully drives overall revenue.</w:t>
+      </w:r>
+    </w:p>
+    <w:p>
+      <w:pPr>
+        <w:spacing w:after="0"/>
+      </w:pPr>
+    </w:p>
+    <w:p>
+      <w:pPr>
+        <w:spacing w:after="0"/>
+        <w:rPr>
+          <w:b/>
+          <w:bCs/>
+        </w:rPr>
+      </w:pPr>
+      <w:r>
+        <w:rPr>
+          <w:b/>
+          <w:bCs/>
+        </w:rPr>
+        <w:t>2. Clear long-tail revenue structure</w:t>
+      </w:r>
+    </w:p>
+    <w:p>
+      <w:pPr>
+        <w:spacing w:after="0"/>
+      </w:pPr>
+      <w:r>
+        <w:t xml:space="preserve">Revenue declines gradually </w:t>
+      </w:r>
+      <w:r>
+        <w:t>across product rankings rather than dropping sharply after the top few items. This pattern suggests a strong long-tail effect, where</w:t>
+      </w:r>
+      <w:r>
+        <w:t xml:space="preserve"> a large number of low-performing products collectively generate substantial revenue.</w:t>
+      </w:r>
+    </w:p>
+    <w:p>
+      <w:pPr>
+        <w:spacing w:after="0"/>
+      </w:pPr>
+    </w:p>
+    <w:p>
+      <w:pPr>
+        <w:spacing w:after="0"/>
+        <w:rPr>
+          <w:b/>
+          <w:bCs/>
+        </w:rPr>
+      </w:pPr>
+      <w:r>
+        <w:rPr>
+          <w:b/>
+          <w:bCs/>
+        </w:rPr>
+        <w:t>3. Limited commercial impact from individual SKUs</w:t>
+      </w:r>
+    </w:p>
+    <w:p>
+      <w:pPr>
+        <w:spacing w:after="0"/>
+      </w:pPr>
+      <w:r>
+        <w:t>In many retail environments, top products often account for several percentage points of revenue each. In this case, the extremely low contribution of even the best-performing products implies:</w:t>
+      </w:r>
+    </w:p>
+    <w:p>
+      <w:pPr>
+        <w:numPr>
+          <w:ilvl w:val="0"/>
+          <w:numId w:val="23"/>
+        </w:numPr>
+        <w:spacing w:after="0"/>
+      </w:pPr>
+      <w:r>
+        <w:t>Low product concentration</w:t>
+      </w:r>
+    </w:p>
+    <w:p>
+      <w:pPr>
+        <w:numPr>
+          <w:ilvl w:val="0"/>
+          <w:numId w:val="23"/>
+        </w:numPr>
+        <w:spacing w:after="0"/>
+      </w:pPr>
+      <w:r>
+        <w:t>Limited dependence on “hero” SKUs</w:t>
+      </w:r>
+    </w:p>
+    <w:p>
+      <w:pPr>
+        <w:numPr>
+          <w:ilvl w:val="0"/>
+          <w:numId w:val="23"/>
+        </w:numPr>
+        <w:spacing w:after="0"/>
+      </w:pPr>
+      <w:r>
+        <w:t>High reliance on breadth of assortment</w:t>
+      </w:r>
+    </w:p>
+    <w:p>
+      <w:pPr>
+        <w:spacing w:after="0"/>
+        <w:ind w:left="720"/>
+      </w:pPr>
+    </w:p>
+    <w:p>
+      <w:pPr>
+        <w:spacing w:after="0"/>
+        <w:ind w:left="720"/>
+      </w:pPr>
+    </w:p>
+    <w:p>
+      <w:pPr>
+        <w:spacing w:after="0"/>
+        <w:ind w:left="720"/>
+      </w:pPr>
+    </w:p>
+    <w:p>
+      <w:pPr>
+        <w:spacing w:after="0"/>
+        <w:rPr>
+          <w:b/>
+          <w:bCs/>
+        </w:rPr>
+      </w:pPr>
+      <w:r>
+        <w:rPr>
+          <w:b/>
+          <w:bCs/>
+        </w:rPr>
         <w:lastRenderedPageBreak/>
+        <w:t>4. Implications for optimisation</w:t>
+      </w:r>
+    </w:p>
+    <w:p>
+      <w:pPr>
+        <w:spacing w:after="0"/>
+      </w:pPr>
+      <w:r>
+        <w:t>Because revenue is distributed across hundreds of products, optimising or promoting a small subset of SKUs is unlikely to materially impact overall performance. Instead, broader structural improvements (e.g. category strategy, platform experience, or customer engagement) are likely to deliver greater commercial value.</w:t>
+      </w:r>
+    </w:p>
+    <w:p>
+      <w:pPr>
+        <w:spacing w:after="0"/>
+      </w:pPr>
+    </w:p>
+    <w:p>
+      <w:pPr>
+        <w:rPr>
+          <w:b/>
+          <w:bCs/>
+          <w:color w:val="156082" w:themeColor="accent1"/>
+          <w:sz w:val="24"/>
+          <w:szCs w:val="24"/>
+        </w:rPr>
+      </w:pPr>
+      <w:r>
+        <w:rPr>
+          <w:b/>
+          <w:bCs/>
+          <w:color w:val="156082" w:themeColor="accent1"/>
+          <w:sz w:val="24"/>
+          <w:szCs w:val="24"/>
+        </w:rPr>
+        <w:t xml:space="preserve">Key Findings </w:t>
+      </w:r>
+      <w:r>
+        <w:rPr>
+          <w:b/>
+          <w:bCs/>
+          <w:color w:val="156082" w:themeColor="accent1"/>
+          <w:sz w:val="24"/>
+          <w:szCs w:val="24"/>
+        </w:rPr>
+        <w:t>for</w:t>
+      </w:r>
+      <w:r>
+        <w:rPr>
+          <w:b/>
+          <w:bCs/>
+          <w:color w:val="156082" w:themeColor="accent1"/>
+          <w:sz w:val="24"/>
+          <w:szCs w:val="24"/>
+        </w:rPr>
+        <w:t xml:space="preserve"> </w:t>
+      </w:r>
+      <w:r>
+        <w:rPr>
+          <w:b/>
+          <w:bCs/>
+          <w:color w:val="156082" w:themeColor="accent1"/>
+          <w:sz w:val="24"/>
+          <w:szCs w:val="24"/>
+        </w:rPr>
+        <w:t>Revenue Band Analysis</w:t>
+      </w:r>
+    </w:p>
+    <w:p>
+      <w:pPr>
+        <w:rPr>
+          <w:b/>
+          <w:bCs/>
+        </w:rPr>
+      </w:pPr>
+      <w:r>
+        <w:rPr>
+          <w:b/>
+          <w:bCs/>
+        </w:rPr>
+        <w:t>1. Strong evidence of a long-tail structure</w:t>
+      </w:r>
+    </w:p>
+    <w:p>
+      <w:pPr>
+        <w:spacing w:after="0"/>
+      </w:pPr>
+      <w:r>
+        <w:t>A large proportion of products sit in the lower revenue bands:</w:t>
+      </w:r>
+    </w:p>
+    <w:p>
+      <w:pPr>
+        <w:spacing w:after="0"/>
+      </w:pPr>
+    </w:p>
+    <w:p>
+      <w:pPr>
+        <w:pStyle w:val="ListParagraph"/>
+        <w:numPr>
+          <w:ilvl w:val="0"/>
+          <w:numId w:val="28"/>
+        </w:numPr>
+        <w:spacing w:after="0"/>
+      </w:pPr>
+      <w:r>
+        <w:t>£0–£10: 247 products</w:t>
+      </w:r>
+    </w:p>
+    <w:p>
+      <w:pPr>
+        <w:pStyle w:val="ListParagraph"/>
+        <w:numPr>
+          <w:ilvl w:val="0"/>
+          <w:numId w:val="28"/>
+        </w:numPr>
+        <w:spacing w:after="0"/>
+      </w:pPr>
+      <w:r>
+        <w:t>£10–£50: 6,510 products</w:t>
+      </w:r>
+    </w:p>
+    <w:p>
+      <w:pPr>
+        <w:pStyle w:val="ListParagraph"/>
+        <w:numPr>
+          <w:ilvl w:val="0"/>
+          <w:numId w:val="28"/>
+        </w:numPr>
+        <w:spacing w:after="0"/>
+      </w:pPr>
+      <w:r>
+        <w:t>£50–£200: 14,029 products</w:t>
+      </w:r>
+    </w:p>
+    <w:p>
+      <w:pPr>
+        <w:spacing w:after="0"/>
+      </w:pPr>
+    </w:p>
+    <w:p>
+      <w:pPr>
+        <w:spacing w:after="0"/>
+      </w:pPr>
+      <w:r>
+        <w:t>Despite representing the majority of the catalogue, these products contribute negligible revenue individually and collectively. For example, the entire £0–£10 band contributes effectively 0% of total revenue, and even the £10–£50 band contributes only 2%.</w:t>
+      </w:r>
+    </w:p>
+    <w:p>
+      <w:pPr>
+        <w:spacing w:after="0"/>
+      </w:pPr>
+    </w:p>
+    <w:p>
+      <w:pPr>
+        <w:spacing w:after="0"/>
+      </w:pPr>
+      <w:r>
+        <w:t>This reinforces the earlier conclusion that the catalogue is heavily skewed toward a long tail of low-performing SKUs.</w:t>
+      </w:r>
+    </w:p>
+    <w:p>
+      <w:pPr>
+        <w:spacing w:after="0"/>
+      </w:pPr>
+    </w:p>
+    <w:p>
+      <w:pPr>
+        <w:spacing w:after="0"/>
+        <w:rPr>
+          <w:b/>
+          <w:bCs/>
+        </w:rPr>
+      </w:pPr>
+      <w:r>
+        <w:rPr>
+          <w:b/>
+          <w:bCs/>
+        </w:rPr>
+        <w:t>2. Revenue is concentrated in a relatively small number of higher-performing products</w:t>
+      </w:r>
+    </w:p>
+    <w:p>
+      <w:pPr>
+        <w:spacing w:after="0"/>
+      </w:pPr>
+      <w:r>
+        <w:t>While individual top products contribute very little on their own, revenue becomes meaningfully concentrated when viewed by performance tier:</w:t>
+      </w:r>
+    </w:p>
+    <w:p>
+      <w:pPr>
+        <w:numPr>
+          <w:ilvl w:val="0"/>
+          <w:numId w:val="30"/>
+        </w:numPr>
+        <w:spacing w:after="0"/>
+      </w:pPr>
+      <w:r>
+        <w:t>Products generating over £1,000 in lifetime revenue (from £1k–£2.5k upwards) contribute approximately:</w:t>
+      </w:r>
+    </w:p>
+    <w:p>
+      <w:pPr>
+        <w:numPr>
+          <w:ilvl w:val="1"/>
+          <w:numId w:val="30"/>
+        </w:numPr>
+        <w:spacing w:after="0"/>
+      </w:pPr>
+      <w:r>
+        <w:t>£1k–£2.5k: 20%</w:t>
+      </w:r>
+    </w:p>
+    <w:p>
+      <w:pPr>
+        <w:numPr>
+          <w:ilvl w:val="1"/>
+          <w:numId w:val="30"/>
+        </w:numPr>
+        <w:spacing w:after="0"/>
+      </w:pPr>
+      <w:r>
+        <w:t>£2.5k–£5k: 13%</w:t>
+      </w:r>
+    </w:p>
+    <w:p>
+      <w:pPr>
+        <w:numPr>
+          <w:ilvl w:val="1"/>
+          <w:numId w:val="30"/>
+        </w:numPr>
+        <w:spacing w:after="0"/>
+      </w:pPr>
+      <w:r>
+        <w:t>£5k–£10k: 11%</w:t>
+      </w:r>
+    </w:p>
+    <w:p>
+      <w:pPr>
+        <w:numPr>
+          <w:ilvl w:val="1"/>
+          <w:numId w:val="30"/>
+        </w:numPr>
+        <w:spacing w:after="0"/>
+      </w:pPr>
+      <w:r>
+        <w:t>£10k+: 13%</w:t>
+      </w:r>
+    </w:p>
+    <w:p>
+      <w:pPr>
+        <w:spacing w:after="0"/>
+      </w:pPr>
+      <w:r>
+        <w:t>Together, these bands represent a minority of total products, yet account for over 55% of total revenue.</w:t>
+      </w:r>
+    </w:p>
+    <w:p>
+      <w:pPr>
+        <w:spacing w:after="0"/>
+      </w:pPr>
+      <w:r>
+        <w:t>This highlights an important nuance:</w:t>
+      </w:r>
+    </w:p>
+    <w:p>
+      <w:pPr>
+        <w:spacing w:after="0"/>
+      </w:pPr>
+      <w:r>
+        <w:t>While no individual product is commercially dominant, product performance tiers still matter significantly.</w:t>
+      </w:r>
+    </w:p>
+    <w:p>
+      <w:pPr>
+        <w:spacing w:after="0"/>
+      </w:pPr>
+    </w:p>
+    <w:p>
+      <w:pPr>
+        <w:spacing w:after="0"/>
+        <w:rPr>
+          <w:b/>
+          <w:bCs/>
+        </w:rPr>
+      </w:pPr>
+      <w:r>
+        <w:rPr>
+          <w:b/>
+          <w:bCs/>
+        </w:rPr>
+        <w:t>3. Catalogue depth drives complexity more than value</w:t>
+      </w:r>
+    </w:p>
+    <w:p>
+      <w:pPr>
+        <w:spacing w:after="0"/>
+      </w:pPr>
+      <w:r>
+        <w:t>The largest volume of products exists in the £50</w:t>
+      </w:r>
+      <w:r>
+        <w:t>-</w:t>
+      </w:r>
+      <w:r>
+        <w:t>£200 and £200</w:t>
+      </w:r>
+      <w:r>
+        <w:t>-</w:t>
+      </w:r>
+      <w:r>
+        <w:t>£500 ranges (over 20,000 products combined), yet these bands together contribute around 28% of total revenue.</w:t>
+      </w:r>
+    </w:p>
+    <w:p>
+      <w:pPr>
+        <w:spacing w:after="0"/>
+      </w:pPr>
+      <w:r>
+        <w:t>This suggests:</w:t>
+      </w:r>
+    </w:p>
+    <w:p>
+      <w:pPr>
+        <w:numPr>
+          <w:ilvl w:val="0"/>
+          <w:numId w:val="31"/>
+        </w:numPr>
+        <w:spacing w:after="0"/>
+      </w:pPr>
+      <w:r>
+        <w:t>A very large operational surface area (catalogue size)</w:t>
+      </w:r>
+    </w:p>
+    <w:p>
+      <w:pPr>
+        <w:numPr>
+          <w:ilvl w:val="0"/>
+          <w:numId w:val="31"/>
+        </w:numPr>
+        <w:spacing w:after="0"/>
+      </w:pPr>
+      <w:r>
+        <w:t>Moderate commercial return per SKU</w:t>
+      </w:r>
+    </w:p>
+    <w:p>
+      <w:pPr>
+        <w:numPr>
+          <w:ilvl w:val="0"/>
+          <w:numId w:val="31"/>
+        </w:numPr>
+        <w:spacing w:after="0"/>
+      </w:pPr>
+      <w:r>
+        <w:t>Potential inefficiency in maintaining a very broad low-to-mid performing assortment</w:t>
+      </w:r>
+    </w:p>
+    <w:p>
+      <w:pPr>
+        <w:spacing w:after="0"/>
+      </w:pPr>
+    </w:p>
+    <w:p>
+      <w:pPr>
+        <w:spacing w:after="0"/>
+      </w:pPr>
+    </w:p>
+    <w:p>
+      <w:pPr>
+        <w:spacing w:after="0"/>
+      </w:pPr>
+    </w:p>
+    <w:p>
+      <w:pPr>
+        <w:spacing w:after="0"/>
+        <w:rPr>
+          <w:b/>
+          <w:bCs/>
+        </w:rPr>
+      </w:pPr>
+      <w:r>
+        <w:rPr>
+          <w:b/>
+          <w:bCs/>
+        </w:rPr>
+        <w:lastRenderedPageBreak/>
+        <w:t>4. Strategic implication: focus on performance bands, not individual SKUs</w:t>
+      </w:r>
+    </w:p>
+    <w:p>
+      <w:pPr>
+        <w:spacing w:after="0"/>
+      </w:pPr>
+      <w:r>
+        <w:t>This banded view supports and refines the earlier product-level conclusion:</w:t>
+      </w:r>
+    </w:p>
+    <w:p>
+      <w:pPr>
+        <w:numPr>
+          <w:ilvl w:val="0"/>
+          <w:numId w:val="32"/>
+        </w:numPr>
+        <w:spacing w:after="0"/>
+      </w:pPr>
+      <w:r>
+        <w:t>Optimising individual SKUs is unlikely to be effective</w:t>
+      </w:r>
+    </w:p>
+    <w:p>
+      <w:pPr>
+        <w:numPr>
+          <w:ilvl w:val="0"/>
+          <w:numId w:val="32"/>
+        </w:numPr>
+        <w:spacing w:after="0"/>
+      </w:pPr>
+      <w:r>
+        <w:t>However, systematically improving the proportion of products that move into higher revenue bands could have meaningful commercial impact</w:t>
+      </w:r>
+    </w:p>
+    <w:p>
+      <w:pPr>
+        <w:spacing w:after="0"/>
+      </w:pPr>
+      <w:r>
+        <w:t>Examples of stronger levers include:</w:t>
+      </w:r>
+    </w:p>
+    <w:p>
+      <w:pPr>
+        <w:numPr>
+          <w:ilvl w:val="0"/>
+          <w:numId w:val="33"/>
+        </w:numPr>
+        <w:spacing w:after="0"/>
+      </w:pPr>
+      <w:r>
+        <w:t>Improving discoverability of mid-performing products</w:t>
+      </w:r>
+    </w:p>
+    <w:p>
+      <w:pPr>
+        <w:numPr>
+          <w:ilvl w:val="0"/>
+          <w:numId w:val="33"/>
+        </w:numPr>
+        <w:spacing w:after="0"/>
+      </w:pPr>
+      <w:r>
+        <w:t>Supporting sellers whose products are already approaching higher bands</w:t>
+      </w:r>
+    </w:p>
+    <w:p>
+      <w:pPr>
+        <w:numPr>
+          <w:ilvl w:val="0"/>
+          <w:numId w:val="33"/>
+        </w:numPr>
+        <w:spacing w:after="0"/>
+      </w:pPr>
+      <w:r>
+        <w:t>Removing friction that prevents products from scaling beyond low revenue tiers</w:t>
+      </w:r>
+    </w:p>
+    <w:p>
+      <w:pPr>
+        <w:spacing w:after="0"/>
+      </w:pPr>
+    </w:p>
+    <w:p>
+      <w:pPr>
+        <w:rPr>
+          <w:b/>
+          <w:bCs/>
+          <w:color w:val="156082" w:themeColor="accent1"/>
+          <w:sz w:val="24"/>
+          <w:szCs w:val="24"/>
+        </w:rPr>
+      </w:pPr>
+      <w:r>
+        <w:rPr>
+          <w:b/>
+          <w:bCs/>
+          <w:color w:val="156082" w:themeColor="accent1"/>
+          <w:sz w:val="24"/>
+          <w:szCs w:val="24"/>
+        </w:rPr>
         <w:t>Key Finding</w:t>
       </w:r>
       <w:r>
@@ -452,19 +926,33 @@
     <w:p>
       <w:pPr>
         <w:spacing w:after="0"/>
-      </w:pPr>
-      <w:r>
-        <w:t xml:space="preserve">Unlike the product-level distribution, categories show meaningful concentration. The top five categories account for over </w:t>
-      </w:r>
-      <w:r>
         <w:rPr>
           <w:b/>
           <w:bCs/>
         </w:rPr>
-        <w:t>40% of total revenue</w:t>
-      </w:r>
-      <w:r>
-        <w:t>:</w:t>
+      </w:pPr>
+      <w:r>
+        <w:rPr>
+          <w:b/>
+          <w:bCs/>
+        </w:rPr>
+        <w:t>1. Revenue is significantly more concentrated at category level</w:t>
+      </w:r>
+    </w:p>
+    <w:p>
+      <w:pPr>
+        <w:spacing w:after="0"/>
+      </w:pPr>
+    </w:p>
+    <w:p>
+      <w:pPr>
+        <w:spacing w:after="0"/>
+      </w:pPr>
+      <w:r>
+        <w:t xml:space="preserve">Unlike the </w:t>
+      </w:r>
+      <w:r>
+        <w:t>product-level distribution, categories show meaningful concentration. The top five categories account for over 40% of total revenue:</w:t>
       </w:r>
     </w:p>
     <w:p>
@@ -476,13 +964,7 @@
         <w:spacing w:after="0"/>
       </w:pPr>
       <w:r>
-        <w:t xml:space="preserve">Health &amp; Beauty </w:t>
-      </w:r>
-      <w:r>
-        <w:t>-</w:t>
-      </w:r>
-      <w:r>
-        <w:t xml:space="preserve"> 9.39%</w:t>
+        <w:t>Health &amp; Beauty - 9.39%</w:t>
       </w:r>
     </w:p>
     <w:p>
@@ -494,13 +976,7 @@
         <w:spacing w:after="0"/>
       </w:pPr>
       <w:r>
-        <w:t xml:space="preserve">Watches &amp; Gifts </w:t>
-      </w:r>
-      <w:r>
-        <w:t>-</w:t>
-      </w:r>
-      <w:r>
-        <w:t xml:space="preserve"> 8.99%</w:t>
+        <w:t>Watches &amp; Gifts - 8.99%</w:t>
       </w:r>
     </w:p>
     <w:p>
@@ -512,13 +988,7 @@
         <w:spacing w:after="0"/>
       </w:pPr>
       <w:r>
-        <w:t xml:space="preserve">Bed, Bath &amp; Table </w:t>
-      </w:r>
-      <w:r>
-        <w:t>-</w:t>
-      </w:r>
-      <w:r>
-        <w:t xml:space="preserve"> 7.73%</w:t>
+        <w:t>Bed, Bath &amp; Table - 7.73%</w:t>
       </w:r>
     </w:p>
     <w:p>
@@ -530,13 +1000,7 @@
         <w:spacing w:after="0"/>
       </w:pPr>
       <w:r>
-        <w:t xml:space="preserve">Sports &amp; Leisure </w:t>
-      </w:r>
-      <w:r>
-        <w:t xml:space="preserve">- </w:t>
-      </w:r>
-      <w:r>
-        <w:t>7.37%</w:t>
+        <w:t>Sports &amp; Leisure - 7.37%</w:t>
       </w:r>
     </w:p>
     <w:p>
@@ -548,14 +1012,13 @@
         <w:spacing w:after="0"/>
       </w:pPr>
       <w:r>
-        <w:t xml:space="preserve">Computers &amp; Accessories </w:t>
-      </w:r>
-      <w:r>
-        <w:t>-</w:t>
-      </w:r>
-      <w:r>
-        <w:t xml:space="preserve"> 6.80%</w:t>
-      </w:r>
+        <w:t>Computers &amp; Accessories - 6.80%</w:t>
+      </w:r>
+    </w:p>
+    <w:p>
+      <w:pPr>
+        <w:spacing w:after="0"/>
+      </w:pPr>
     </w:p>
     <w:p>
       <w:pPr>
@@ -674,54 +1137,86 @@
         <w:spacing w:after="0"/>
       </w:pPr>
       <w:r>
-        <w:t>Given the contrast between product-level fragmentation and category-level concentration, category-focused interventions are likely to be significantly more effective. These could include:</w:t>
+        <w:t>While individual products show extreme fragmentation, the revenue band analysis demonstrates that performance tiers still matter, with a relatively small proportion of higher-performing products generating a disproportionate share of revenue. However, the strongest and most consistent concentration remains at the category level, making category-focused interventions the most effective strategic lever.</w:t>
+      </w:r>
+    </w:p>
+    <w:p>
+      <w:pPr>
+        <w:spacing w:after="0"/>
+      </w:pPr>
+    </w:p>
+    <w:p>
+      <w:pPr>
+        <w:spacing w:after="0"/>
+      </w:pPr>
+      <w:r>
+        <w:t>This suggests that impact is most likely when efforts are concentrated within high-value categories and towards products that have the potential to move into higher performance tiers.</w:t>
+      </w:r>
+    </w:p>
+    <w:p>
+      <w:pPr>
+        <w:spacing w:after="0"/>
+      </w:pPr>
+    </w:p>
+    <w:p>
+      <w:pPr>
+        <w:spacing w:after="0"/>
+      </w:pPr>
+    </w:p>
+    <w:p>
+      <w:pPr>
+        <w:spacing w:after="0"/>
+      </w:pPr>
+    </w:p>
+    <w:p>
+      <w:pPr>
+        <w:spacing w:after="0"/>
+      </w:pPr>
+      <w:r>
+        <w:lastRenderedPageBreak/>
+        <w:t>Examples include:</w:t>
       </w:r>
     </w:p>
     <w:p>
       <w:pPr>
         <w:numPr>
           <w:ilvl w:val="0"/>
-          <w:numId w:val="26"/>
+          <w:numId w:val="34"/>
         </w:numPr>
         <w:spacing w:after="0"/>
       </w:pPr>
       <w:r>
-        <w:t>Improving seller quality in top-performing categories</w:t>
+        <w:t>Improving seller quality and assortment depth in top-performing categories</w:t>
       </w:r>
     </w:p>
     <w:p>
       <w:pPr>
         <w:numPr>
           <w:ilvl w:val="0"/>
-          <w:numId w:val="26"/>
+          <w:numId w:val="34"/>
         </w:numPr>
         <w:spacing w:after="0"/>
       </w:pPr>
       <w:r>
-        <w:t>Investing in merchandising and discovery for high-value categories</w:t>
+        <w:t>Investing in merchandising and discovery to help mid-performing products scale into higher revenue bands</w:t>
       </w:r>
     </w:p>
     <w:p>
       <w:pPr>
         <w:numPr>
           <w:ilvl w:val="0"/>
-          <w:numId w:val="26"/>
+          <w:numId w:val="34"/>
         </w:numPr>
         <w:spacing w:after="0"/>
       </w:pPr>
       <w:r>
-        <w:t xml:space="preserve">Prioritising search, </w:t>
-      </w:r>
-      <w:r>
-        <w:t>user experiences</w:t>
-      </w:r>
-      <w:r>
-        <w:t>, and promotions within key categories</w:t>
-      </w:r>
-    </w:p>
-    <w:p>
-      <w:pPr>
-        <w:spacing w:after="0"/>
+        <w:t>Prioritising search, user experience, and promotional activity within core revenue-driving categories</w:t>
+      </w:r>
+    </w:p>
+    <w:p>
+      <w:pPr>
+        <w:spacing w:after="0"/>
+        <w:ind w:left="720"/>
       </w:pPr>
     </w:p>
     <w:p>
@@ -752,47 +1247,114 @@
         <w:pStyle w:val="ListParagraph"/>
         <w:numPr>
           <w:ilvl w:val="0"/>
-          <w:numId w:val="27"/>
+          <w:numId w:val="36"/>
         </w:numPr>
-      </w:pPr>
-      <w:r>
-        <w:t>Commercial strategy should prioritise category-level optimisation rather than SKU-level optimisation.</w:t>
-      </w:r>
-    </w:p>
-    <w:p>
-      <w:pPr>
-        <w:pStyle w:val="ListParagraph"/>
+        <w:spacing w:after="0"/>
+      </w:pPr>
+      <w:r>
+        <w:rPr>
+          <w:b/>
+          <w:bCs/>
+        </w:rPr>
+        <w:t>Prioritise category-level optimisation:</w:t>
+      </w:r>
+      <w:r>
+        <w:t xml:space="preserve"> Given the strong concentration of revenue at the category level, focusing efforts on high-performing categories will deliver greater commercial impact than optimising individual SKUs.</w:t>
+      </w:r>
+    </w:p>
+    <w:p>
+      <w:pPr>
         <w:numPr>
           <w:ilvl w:val="0"/>
-          <w:numId w:val="27"/>
+          <w:numId w:val="35"/>
         </w:numPr>
-      </w:pPr>
-      <w:r>
-        <w:t>Marketing investment is likely to be more effective when focused on high-performing categories rather than spread evenly across the catalogue.</w:t>
-      </w:r>
-    </w:p>
-    <w:p>
-      <w:pPr>
-        <w:pStyle w:val="ListParagraph"/>
+        <w:spacing w:after="0"/>
+      </w:pPr>
+      <w:r>
+        <w:rPr>
+          <w:b/>
+          <w:bCs/>
+        </w:rPr>
+        <w:t>Target marketing investment effectively:</w:t>
+      </w:r>
+      <w:r>
+        <w:t xml:space="preserve"> Marketing spend should be directed toward top-performing categories rather than spread evenly across the catalogue, ensuring higher ROI.</w:t>
+      </w:r>
+    </w:p>
+    <w:p>
+      <w:pPr>
         <w:numPr>
           <w:ilvl w:val="0"/>
-          <w:numId w:val="27"/>
+          <w:numId w:val="35"/>
         </w:numPr>
-      </w:pPr>
-      <w:r>
-        <w:t>Underperforming categories may add operational complexity without contributing meaningful revenue, suggesting potential for portfolio rationalisation.</w:t>
-      </w:r>
-    </w:p>
-    <w:p>
-      <w:pPr>
-        <w:pStyle w:val="ListParagraph"/>
+        <w:spacing w:after="0"/>
+      </w:pPr>
+      <w:r>
+        <w:rPr>
+          <w:b/>
+          <w:bCs/>
+        </w:rPr>
+        <w:t>Rationalise low-performing categories:</w:t>
+      </w:r>
+      <w:r>
+        <w:t xml:space="preserve"> Underperforming categories contribute minimal revenue while adding operational complexity, highlighting opportunities for portfolio streamlining.</w:t>
+      </w:r>
+    </w:p>
+    <w:p>
+      <w:pPr>
         <w:numPr>
           <w:ilvl w:val="0"/>
-          <w:numId w:val="27"/>
+          <w:numId w:val="35"/>
         </w:numPr>
-      </w:pPr>
-      <w:r>
-        <w:t>Seller acquisition and marketplace growth efforts should focus on strengthening supply within core revenue-driving categories.</w:t>
+        <w:spacing w:after="0"/>
+      </w:pPr>
+      <w:r>
+        <w:rPr>
+          <w:b/>
+          <w:bCs/>
+        </w:rPr>
+        <w:t>Support products moving into higher revenue bands:</w:t>
+      </w:r>
+      <w:r>
+        <w:t xml:space="preserve"> While individual products rarely dominate, systematically helping mid-performing products scale into higher revenue bands can incrementally increase total revenue.</w:t>
+      </w:r>
+    </w:p>
+    <w:p>
+      <w:pPr>
+        <w:numPr>
+          <w:ilvl w:val="0"/>
+          <w:numId w:val="35"/>
+        </w:numPr>
+        <w:spacing w:after="0"/>
+      </w:pPr>
+      <w:r>
+        <w:rPr>
+          <w:b/>
+          <w:bCs/>
+        </w:rPr>
+        <w:t>Strengthen supply in core categories:</w:t>
+      </w:r>
+      <w:r>
+        <w:t xml:space="preserve"> Seller acquisition and marketplace growth initiatives should prioritise reinforcing supply in top revenue-driving categories to maintain platform competitiveness and customer choice.</w:t>
+      </w:r>
+    </w:p>
+    <w:p>
+      <w:pPr>
+        <w:spacing w:after="0"/>
+        <w:ind w:left="720"/>
+      </w:pPr>
+    </w:p>
+    <w:p>
+      <w:r>
+        <w:rPr>
+          <w:b/>
+          <w:bCs/>
+        </w:rPr>
+        <w:t>Strategic summary:</w:t>
+      </w:r>
+      <w:r>
+        <w:br/>
+        <w:t>Overall, commercial impact is maximised by a dual focus on category-level optimisation and performance-tier uplift within categories, rather than micro-managing individual SKUs.</w:t>
       </w:r>
     </w:p>
     <w:p/>
@@ -1631,6 +2193,119 @@
     </w:lvl>
   </w:abstractNum>
   <w:abstractNum w:abstractNumId="6" w15:restartNumberingAfterBreak="0">
+    <w:nsid w:val="1AF15478"/>
+    <w:multiLevelType w:val="hybridMultilevel"/>
+    <w:tmpl w:val="A41091F6"/>
+    <w:lvl w:ilvl="0" w:tplc="08090001">
+      <w:start w:val="1"/>
+      <w:numFmt w:val="bullet"/>
+      <w:lvlText w:val=""/>
+      <w:lvlJc w:val="left"/>
+      <w:pPr>
+        <w:ind w:left="720" w:hanging="360"/>
+      </w:pPr>
+      <w:rPr>
+        <w:rFonts w:ascii="Symbol" w:hAnsi="Symbol" w:hint="default"/>
+      </w:rPr>
+    </w:lvl>
+    <w:lvl w:ilvl="1" w:tplc="08090003" w:tentative="1">
+      <w:start w:val="1"/>
+      <w:numFmt w:val="bullet"/>
+      <w:lvlText w:val="o"/>
+      <w:lvlJc w:val="left"/>
+      <w:pPr>
+        <w:ind w:left="1440" w:hanging="360"/>
+      </w:pPr>
+      <w:rPr>
+        <w:rFonts w:ascii="Courier New" w:hAnsi="Courier New" w:cs="Courier New" w:hint="default"/>
+      </w:rPr>
+    </w:lvl>
+    <w:lvl w:ilvl="2" w:tplc="08090005" w:tentative="1">
+      <w:start w:val="1"/>
+      <w:numFmt w:val="bullet"/>
+      <w:lvlText w:val=""/>
+      <w:lvlJc w:val="left"/>
+      <w:pPr>
+        <w:ind w:left="2160" w:hanging="360"/>
+      </w:pPr>
+      <w:rPr>
+        <w:rFonts w:ascii="Wingdings" w:hAnsi="Wingdings" w:hint="default"/>
+      </w:rPr>
+    </w:lvl>
+    <w:lvl w:ilvl="3" w:tplc="08090001" w:tentative="1">
+      <w:start w:val="1"/>
+      <w:numFmt w:val="bullet"/>
+      <w:lvlText w:val=""/>
+      <w:lvlJc w:val="left"/>
+      <w:pPr>
+        <w:ind w:left="2880" w:hanging="360"/>
+      </w:pPr>
+      <w:rPr>
+        <w:rFonts w:ascii="Symbol" w:hAnsi="Symbol" w:hint="default"/>
+      </w:rPr>
+    </w:lvl>
+    <w:lvl w:ilvl="4" w:tplc="08090003" w:tentative="1">
+      <w:start w:val="1"/>
+      <w:numFmt w:val="bullet"/>
+      <w:lvlText w:val="o"/>
+      <w:lvlJc w:val="left"/>
+      <w:pPr>
+        <w:ind w:left="3600" w:hanging="360"/>
+      </w:pPr>
+      <w:rPr>
+        <w:rFonts w:ascii="Courier New" w:hAnsi="Courier New" w:cs="Courier New" w:hint="default"/>
+      </w:rPr>
+    </w:lvl>
+    <w:lvl w:ilvl="5" w:tplc="08090005" w:tentative="1">
+      <w:start w:val="1"/>
+      <w:numFmt w:val="bullet"/>
+      <w:lvlText w:val=""/>
+      <w:lvlJc w:val="left"/>
+      <w:pPr>
+        <w:ind w:left="4320" w:hanging="360"/>
+      </w:pPr>
+      <w:rPr>
+        <w:rFonts w:ascii="Wingdings" w:hAnsi="Wingdings" w:hint="default"/>
+      </w:rPr>
+    </w:lvl>
+    <w:lvl w:ilvl="6" w:tplc="08090001" w:tentative="1">
+      <w:start w:val="1"/>
+      <w:numFmt w:val="bullet"/>
+      <w:lvlText w:val=""/>
+      <w:lvlJc w:val="left"/>
+      <w:pPr>
+        <w:ind w:left="5040" w:hanging="360"/>
+      </w:pPr>
+      <w:rPr>
+        <w:rFonts w:ascii="Symbol" w:hAnsi="Symbol" w:hint="default"/>
+      </w:rPr>
+    </w:lvl>
+    <w:lvl w:ilvl="7" w:tplc="08090003" w:tentative="1">
+      <w:start w:val="1"/>
+      <w:numFmt w:val="bullet"/>
+      <w:lvlText w:val="o"/>
+      <w:lvlJc w:val="left"/>
+      <w:pPr>
+        <w:ind w:left="5760" w:hanging="360"/>
+      </w:pPr>
+      <w:rPr>
+        <w:rFonts w:ascii="Courier New" w:hAnsi="Courier New" w:cs="Courier New" w:hint="default"/>
+      </w:rPr>
+    </w:lvl>
+    <w:lvl w:ilvl="8" w:tplc="08090005" w:tentative="1">
+      <w:start w:val="1"/>
+      <w:numFmt w:val="bullet"/>
+      <w:lvlText w:val=""/>
+      <w:lvlJc w:val="left"/>
+      <w:pPr>
+        <w:ind w:left="6480" w:hanging="360"/>
+      </w:pPr>
+      <w:rPr>
+        <w:rFonts w:ascii="Wingdings" w:hAnsi="Wingdings" w:hint="default"/>
+      </w:rPr>
+    </w:lvl>
+  </w:abstractNum>
+  <w:abstractNum w:abstractNumId="7" w15:restartNumberingAfterBreak="0">
     <w:nsid w:val="1C5B730E"/>
     <w:multiLevelType w:val="multilevel"/>
     <w:tmpl w:val="22F8CEEE"/>
@@ -1779,7 +2454,156 @@
       </w:rPr>
     </w:lvl>
   </w:abstractNum>
-  <w:abstractNum w:abstractNumId="7" w15:restartNumberingAfterBreak="0">
+  <w:abstractNum w:abstractNumId="8" w15:restartNumberingAfterBreak="0">
+    <w:nsid w:val="1D434E0F"/>
+    <w:multiLevelType w:val="multilevel"/>
+    <w:tmpl w:val="BC00E592"/>
+    <w:lvl w:ilvl="0">
+      <w:start w:val="1"/>
+      <w:numFmt w:val="bullet"/>
+      <w:lvlText w:val=""/>
+      <w:lvlJc w:val="left"/>
+      <w:pPr>
+        <w:tabs>
+          <w:tab w:val="num" w:pos="720"/>
+        </w:tabs>
+        <w:ind w:left="720" w:hanging="360"/>
+      </w:pPr>
+      <w:rPr>
+        <w:rFonts w:ascii="Symbol" w:hAnsi="Symbol" w:hint="default"/>
+        <w:sz w:val="20"/>
+      </w:rPr>
+    </w:lvl>
+    <w:lvl w:ilvl="1" w:tentative="1">
+      <w:start w:val="1"/>
+      <w:numFmt w:val="bullet"/>
+      <w:lvlText w:val="o"/>
+      <w:lvlJc w:val="left"/>
+      <w:pPr>
+        <w:tabs>
+          <w:tab w:val="num" w:pos="1440"/>
+        </w:tabs>
+        <w:ind w:left="1440" w:hanging="360"/>
+      </w:pPr>
+      <w:rPr>
+        <w:rFonts w:ascii="Courier New" w:hAnsi="Courier New" w:hint="default"/>
+        <w:sz w:val="20"/>
+      </w:rPr>
+    </w:lvl>
+    <w:lvl w:ilvl="2" w:tentative="1">
+      <w:start w:val="1"/>
+      <w:numFmt w:val="bullet"/>
+      <w:lvlText w:val=""/>
+      <w:lvlJc w:val="left"/>
+      <w:pPr>
+        <w:tabs>
+          <w:tab w:val="num" w:pos="2160"/>
+        </w:tabs>
+        <w:ind w:left="2160" w:hanging="360"/>
+      </w:pPr>
+      <w:rPr>
+        <w:rFonts w:ascii="Wingdings" w:hAnsi="Wingdings" w:hint="default"/>
+        <w:sz w:val="20"/>
+      </w:rPr>
+    </w:lvl>
+    <w:lvl w:ilvl="3" w:tentative="1">
+      <w:start w:val="1"/>
+      <w:numFmt w:val="bullet"/>
+      <w:lvlText w:val=""/>
+      <w:lvlJc w:val="left"/>
+      <w:pPr>
+        <w:tabs>
+          <w:tab w:val="num" w:pos="2880"/>
+        </w:tabs>
+        <w:ind w:left="2880" w:hanging="360"/>
+      </w:pPr>
+      <w:rPr>
+        <w:rFonts w:ascii="Wingdings" w:hAnsi="Wingdings" w:hint="default"/>
+        <w:sz w:val="20"/>
+      </w:rPr>
+    </w:lvl>
+    <w:lvl w:ilvl="4" w:tentative="1">
+      <w:start w:val="1"/>
+      <w:numFmt w:val="bullet"/>
+      <w:lvlText w:val=""/>
+      <w:lvlJc w:val="left"/>
+      <w:pPr>
+        <w:tabs>
+          <w:tab w:val="num" w:pos="3600"/>
+        </w:tabs>
+        <w:ind w:left="3600" w:hanging="360"/>
+      </w:pPr>
+      <w:rPr>
+        <w:rFonts w:ascii="Wingdings" w:hAnsi="Wingdings" w:hint="default"/>
+        <w:sz w:val="20"/>
+      </w:rPr>
+    </w:lvl>
+    <w:lvl w:ilvl="5" w:tentative="1">
+      <w:start w:val="1"/>
+      <w:numFmt w:val="bullet"/>
+      <w:lvlText w:val=""/>
+      <w:lvlJc w:val="left"/>
+      <w:pPr>
+        <w:tabs>
+          <w:tab w:val="num" w:pos="4320"/>
+        </w:tabs>
+        <w:ind w:left="4320" w:hanging="360"/>
+      </w:pPr>
+      <w:rPr>
+        <w:rFonts w:ascii="Wingdings" w:hAnsi="Wingdings" w:hint="default"/>
+        <w:sz w:val="20"/>
+      </w:rPr>
+    </w:lvl>
+    <w:lvl w:ilvl="6" w:tentative="1">
+      <w:start w:val="1"/>
+      <w:numFmt w:val="bullet"/>
+      <w:lvlText w:val=""/>
+      <w:lvlJc w:val="left"/>
+      <w:pPr>
+        <w:tabs>
+          <w:tab w:val="num" w:pos="5040"/>
+        </w:tabs>
+        <w:ind w:left="5040" w:hanging="360"/>
+      </w:pPr>
+      <w:rPr>
+        <w:rFonts w:ascii="Wingdings" w:hAnsi="Wingdings" w:hint="default"/>
+        <w:sz w:val="20"/>
+      </w:rPr>
+    </w:lvl>
+    <w:lvl w:ilvl="7" w:tentative="1">
+      <w:start w:val="1"/>
+      <w:numFmt w:val="bullet"/>
+      <w:lvlText w:val=""/>
+      <w:lvlJc w:val="left"/>
+      <w:pPr>
+        <w:tabs>
+          <w:tab w:val="num" w:pos="5760"/>
+        </w:tabs>
+        <w:ind w:left="5760" w:hanging="360"/>
+      </w:pPr>
+      <w:rPr>
+        <w:rFonts w:ascii="Wingdings" w:hAnsi="Wingdings" w:hint="default"/>
+        <w:sz w:val="20"/>
+      </w:rPr>
+    </w:lvl>
+    <w:lvl w:ilvl="8" w:tentative="1">
+      <w:start w:val="1"/>
+      <w:numFmt w:val="bullet"/>
+      <w:lvlText w:val=""/>
+      <w:lvlJc w:val="left"/>
+      <w:pPr>
+        <w:tabs>
+          <w:tab w:val="num" w:pos="6480"/>
+        </w:tabs>
+        <w:ind w:left="6480" w:hanging="360"/>
+      </w:pPr>
+      <w:rPr>
+        <w:rFonts w:ascii="Wingdings" w:hAnsi="Wingdings" w:hint="default"/>
+        <w:sz w:val="20"/>
+      </w:rPr>
+    </w:lvl>
+  </w:abstractNum>
+  <w:abstractNum w:abstractNumId="9" w15:restartNumberingAfterBreak="0">
     <w:nsid w:val="1EA66DC1"/>
     <w:multiLevelType w:val="multilevel"/>
     <w:tmpl w:val="DD86E690"/>
@@ -1928,7 +2752,156 @@
       </w:rPr>
     </w:lvl>
   </w:abstractNum>
-  <w:abstractNum w:abstractNumId="8" w15:restartNumberingAfterBreak="0">
+  <w:abstractNum w:abstractNumId="10" w15:restartNumberingAfterBreak="0">
+    <w:nsid w:val="20A3483F"/>
+    <w:multiLevelType w:val="multilevel"/>
+    <w:tmpl w:val="D3060E5E"/>
+    <w:lvl w:ilvl="0">
+      <w:start w:val="1"/>
+      <w:numFmt w:val="bullet"/>
+      <w:lvlText w:val=""/>
+      <w:lvlJc w:val="left"/>
+      <w:pPr>
+        <w:tabs>
+          <w:tab w:val="num" w:pos="720"/>
+        </w:tabs>
+        <w:ind w:left="720" w:hanging="360"/>
+      </w:pPr>
+      <w:rPr>
+        <w:rFonts w:ascii="Symbol" w:hAnsi="Symbol" w:hint="default"/>
+        <w:sz w:val="20"/>
+      </w:rPr>
+    </w:lvl>
+    <w:lvl w:ilvl="1" w:tentative="1">
+      <w:start w:val="1"/>
+      <w:numFmt w:val="bullet"/>
+      <w:lvlText w:val="o"/>
+      <w:lvlJc w:val="left"/>
+      <w:pPr>
+        <w:tabs>
+          <w:tab w:val="num" w:pos="1440"/>
+        </w:tabs>
+        <w:ind w:left="1440" w:hanging="360"/>
+      </w:pPr>
+      <w:rPr>
+        <w:rFonts w:ascii="Courier New" w:hAnsi="Courier New" w:hint="default"/>
+        <w:sz w:val="20"/>
+      </w:rPr>
+    </w:lvl>
+    <w:lvl w:ilvl="2" w:tentative="1">
+      <w:start w:val="1"/>
+      <w:numFmt w:val="bullet"/>
+      <w:lvlText w:val=""/>
+      <w:lvlJc w:val="left"/>
+      <w:pPr>
+        <w:tabs>
+          <w:tab w:val="num" w:pos="2160"/>
+        </w:tabs>
+        <w:ind w:left="2160" w:hanging="360"/>
+      </w:pPr>
+      <w:rPr>
+        <w:rFonts w:ascii="Wingdings" w:hAnsi="Wingdings" w:hint="default"/>
+        <w:sz w:val="20"/>
+      </w:rPr>
+    </w:lvl>
+    <w:lvl w:ilvl="3" w:tentative="1">
+      <w:start w:val="1"/>
+      <w:numFmt w:val="bullet"/>
+      <w:lvlText w:val=""/>
+      <w:lvlJc w:val="left"/>
+      <w:pPr>
+        <w:tabs>
+          <w:tab w:val="num" w:pos="2880"/>
+        </w:tabs>
+        <w:ind w:left="2880" w:hanging="360"/>
+      </w:pPr>
+      <w:rPr>
+        <w:rFonts w:ascii="Wingdings" w:hAnsi="Wingdings" w:hint="default"/>
+        <w:sz w:val="20"/>
+      </w:rPr>
+    </w:lvl>
+    <w:lvl w:ilvl="4" w:tentative="1">
+      <w:start w:val="1"/>
+      <w:numFmt w:val="bullet"/>
+      <w:lvlText w:val=""/>
+      <w:lvlJc w:val="left"/>
+      <w:pPr>
+        <w:tabs>
+          <w:tab w:val="num" w:pos="3600"/>
+        </w:tabs>
+        <w:ind w:left="3600" w:hanging="360"/>
+      </w:pPr>
+      <w:rPr>
+        <w:rFonts w:ascii="Wingdings" w:hAnsi="Wingdings" w:hint="default"/>
+        <w:sz w:val="20"/>
+      </w:rPr>
+    </w:lvl>
+    <w:lvl w:ilvl="5" w:tentative="1">
+      <w:start w:val="1"/>
+      <w:numFmt w:val="bullet"/>
+      <w:lvlText w:val=""/>
+      <w:lvlJc w:val="left"/>
+      <w:pPr>
+        <w:tabs>
+          <w:tab w:val="num" w:pos="4320"/>
+        </w:tabs>
+        <w:ind w:left="4320" w:hanging="360"/>
+      </w:pPr>
+      <w:rPr>
+        <w:rFonts w:ascii="Wingdings" w:hAnsi="Wingdings" w:hint="default"/>
+        <w:sz w:val="20"/>
+      </w:rPr>
+    </w:lvl>
+    <w:lvl w:ilvl="6" w:tentative="1">
+      <w:start w:val="1"/>
+      <w:numFmt w:val="bullet"/>
+      <w:lvlText w:val=""/>
+      <w:lvlJc w:val="left"/>
+      <w:pPr>
+        <w:tabs>
+          <w:tab w:val="num" w:pos="5040"/>
+        </w:tabs>
+        <w:ind w:left="5040" w:hanging="360"/>
+      </w:pPr>
+      <w:rPr>
+        <w:rFonts w:ascii="Wingdings" w:hAnsi="Wingdings" w:hint="default"/>
+        <w:sz w:val="20"/>
+      </w:rPr>
+    </w:lvl>
+    <w:lvl w:ilvl="7" w:tentative="1">
+      <w:start w:val="1"/>
+      <w:numFmt w:val="bullet"/>
+      <w:lvlText w:val=""/>
+      <w:lvlJc w:val="left"/>
+      <w:pPr>
+        <w:tabs>
+          <w:tab w:val="num" w:pos="5760"/>
+        </w:tabs>
+        <w:ind w:left="5760" w:hanging="360"/>
+      </w:pPr>
+      <w:rPr>
+        <w:rFonts w:ascii="Wingdings" w:hAnsi="Wingdings" w:hint="default"/>
+        <w:sz w:val="20"/>
+      </w:rPr>
+    </w:lvl>
+    <w:lvl w:ilvl="8" w:tentative="1">
+      <w:start w:val="1"/>
+      <w:numFmt w:val="bullet"/>
+      <w:lvlText w:val=""/>
+      <w:lvlJc w:val="left"/>
+      <w:pPr>
+        <w:tabs>
+          <w:tab w:val="num" w:pos="6480"/>
+        </w:tabs>
+        <w:ind w:left="6480" w:hanging="360"/>
+      </w:pPr>
+      <w:rPr>
+        <w:rFonts w:ascii="Wingdings" w:hAnsi="Wingdings" w:hint="default"/>
+        <w:sz w:val="20"/>
+      </w:rPr>
+    </w:lvl>
+  </w:abstractNum>
+  <w:abstractNum w:abstractNumId="11" w15:restartNumberingAfterBreak="0">
     <w:nsid w:val="223A433C"/>
     <w:multiLevelType w:val="hybridMultilevel"/>
     <w:tmpl w:val="163EC504"/>
@@ -2041,7 +3014,7 @@
       </w:rPr>
     </w:lvl>
   </w:abstractNum>
-  <w:abstractNum w:abstractNumId="9" w15:restartNumberingAfterBreak="0">
+  <w:abstractNum w:abstractNumId="12" w15:restartNumberingAfterBreak="0">
     <w:nsid w:val="2AB1110D"/>
     <w:multiLevelType w:val="multilevel"/>
     <w:tmpl w:val="8B884C22"/>
@@ -2190,7 +3163,7 @@
       </w:rPr>
     </w:lvl>
   </w:abstractNum>
-  <w:abstractNum w:abstractNumId="10" w15:restartNumberingAfterBreak="0">
+  <w:abstractNum w:abstractNumId="13" w15:restartNumberingAfterBreak="0">
     <w:nsid w:val="2C72402B"/>
     <w:multiLevelType w:val="multilevel"/>
     <w:tmpl w:val="DAD49DD6"/>
@@ -2339,7 +3312,7 @@
       </w:rPr>
     </w:lvl>
   </w:abstractNum>
-  <w:abstractNum w:abstractNumId="11" w15:restartNumberingAfterBreak="0">
+  <w:abstractNum w:abstractNumId="14" w15:restartNumberingAfterBreak="0">
     <w:nsid w:val="3D274F84"/>
     <w:multiLevelType w:val="multilevel"/>
     <w:tmpl w:val="4C68B292"/>
@@ -2488,7 +3461,7 @@
       </w:rPr>
     </w:lvl>
   </w:abstractNum>
-  <w:abstractNum w:abstractNumId="12" w15:restartNumberingAfterBreak="0">
+  <w:abstractNum w:abstractNumId="15" w15:restartNumberingAfterBreak="0">
     <w:nsid w:val="3E9E6261"/>
     <w:multiLevelType w:val="multilevel"/>
     <w:tmpl w:val="7B6AF892"/>
@@ -2637,7 +3610,7 @@
       </w:rPr>
     </w:lvl>
   </w:abstractNum>
-  <w:abstractNum w:abstractNumId="13" w15:restartNumberingAfterBreak="0">
+  <w:abstractNum w:abstractNumId="16" w15:restartNumberingAfterBreak="0">
     <w:nsid w:val="3F001434"/>
     <w:multiLevelType w:val="multilevel"/>
     <w:tmpl w:val="9D229852"/>
@@ -2786,7 +3759,7 @@
       </w:rPr>
     </w:lvl>
   </w:abstractNum>
-  <w:abstractNum w:abstractNumId="14" w15:restartNumberingAfterBreak="0">
+  <w:abstractNum w:abstractNumId="17" w15:restartNumberingAfterBreak="0">
     <w:nsid w:val="412F76AE"/>
     <w:multiLevelType w:val="multilevel"/>
     <w:tmpl w:val="518AA644"/>
@@ -2935,7 +3908,7 @@
       </w:rPr>
     </w:lvl>
   </w:abstractNum>
-  <w:abstractNum w:abstractNumId="15" w15:restartNumberingAfterBreak="0">
+  <w:abstractNum w:abstractNumId="18" w15:restartNumberingAfterBreak="0">
     <w:nsid w:val="42AE474F"/>
     <w:multiLevelType w:val="multilevel"/>
     <w:tmpl w:val="F05C7A92"/>
@@ -3084,7 +4057,305 @@
       </w:rPr>
     </w:lvl>
   </w:abstractNum>
-  <w:abstractNum w:abstractNumId="16" w15:restartNumberingAfterBreak="0">
+  <w:abstractNum w:abstractNumId="19" w15:restartNumberingAfterBreak="0">
+    <w:nsid w:val="436779D6"/>
+    <w:multiLevelType w:val="multilevel"/>
+    <w:tmpl w:val="C8E0C44A"/>
+    <w:lvl w:ilvl="0">
+      <w:start w:val="1"/>
+      <w:numFmt w:val="bullet"/>
+      <w:lvlText w:val=""/>
+      <w:lvlJc w:val="left"/>
+      <w:pPr>
+        <w:tabs>
+          <w:tab w:val="num" w:pos="720"/>
+        </w:tabs>
+        <w:ind w:left="720" w:hanging="360"/>
+      </w:pPr>
+      <w:rPr>
+        <w:rFonts w:ascii="Symbol" w:hAnsi="Symbol" w:hint="default"/>
+        <w:sz w:val="20"/>
+      </w:rPr>
+    </w:lvl>
+    <w:lvl w:ilvl="1">
+      <w:start w:val="1"/>
+      <w:numFmt w:val="bullet"/>
+      <w:lvlText w:val="o"/>
+      <w:lvlJc w:val="left"/>
+      <w:pPr>
+        <w:tabs>
+          <w:tab w:val="num" w:pos="1440"/>
+        </w:tabs>
+        <w:ind w:left="1440" w:hanging="360"/>
+      </w:pPr>
+      <w:rPr>
+        <w:rFonts w:ascii="Courier New" w:hAnsi="Courier New" w:hint="default"/>
+        <w:sz w:val="20"/>
+      </w:rPr>
+    </w:lvl>
+    <w:lvl w:ilvl="2" w:tentative="1">
+      <w:start w:val="1"/>
+      <w:numFmt w:val="bullet"/>
+      <w:lvlText w:val=""/>
+      <w:lvlJc w:val="left"/>
+      <w:pPr>
+        <w:tabs>
+          <w:tab w:val="num" w:pos="2160"/>
+        </w:tabs>
+        <w:ind w:left="2160" w:hanging="360"/>
+      </w:pPr>
+      <w:rPr>
+        <w:rFonts w:ascii="Wingdings" w:hAnsi="Wingdings" w:hint="default"/>
+        <w:sz w:val="20"/>
+      </w:rPr>
+    </w:lvl>
+    <w:lvl w:ilvl="3" w:tentative="1">
+      <w:start w:val="1"/>
+      <w:numFmt w:val="bullet"/>
+      <w:lvlText w:val=""/>
+      <w:lvlJc w:val="left"/>
+      <w:pPr>
+        <w:tabs>
+          <w:tab w:val="num" w:pos="2880"/>
+        </w:tabs>
+        <w:ind w:left="2880" w:hanging="360"/>
+      </w:pPr>
+      <w:rPr>
+        <w:rFonts w:ascii="Wingdings" w:hAnsi="Wingdings" w:hint="default"/>
+        <w:sz w:val="20"/>
+      </w:rPr>
+    </w:lvl>
+    <w:lvl w:ilvl="4" w:tentative="1">
+      <w:start w:val="1"/>
+      <w:numFmt w:val="bullet"/>
+      <w:lvlText w:val=""/>
+      <w:lvlJc w:val="left"/>
+      <w:pPr>
+        <w:tabs>
+          <w:tab w:val="num" w:pos="3600"/>
+        </w:tabs>
+        <w:ind w:left="3600" w:hanging="360"/>
+      </w:pPr>
+      <w:rPr>
+        <w:rFonts w:ascii="Wingdings" w:hAnsi="Wingdings" w:hint="default"/>
+        <w:sz w:val="20"/>
+      </w:rPr>
+    </w:lvl>
+    <w:lvl w:ilvl="5" w:tentative="1">
+      <w:start w:val="1"/>
+      <w:numFmt w:val="bullet"/>
+      <w:lvlText w:val=""/>
+      <w:lvlJc w:val="left"/>
+      <w:pPr>
+        <w:tabs>
+          <w:tab w:val="num" w:pos="4320"/>
+        </w:tabs>
+        <w:ind w:left="4320" w:hanging="360"/>
+      </w:pPr>
+      <w:rPr>
+        <w:rFonts w:ascii="Wingdings" w:hAnsi="Wingdings" w:hint="default"/>
+        <w:sz w:val="20"/>
+      </w:rPr>
+    </w:lvl>
+    <w:lvl w:ilvl="6" w:tentative="1">
+      <w:start w:val="1"/>
+      <w:numFmt w:val="bullet"/>
+      <w:lvlText w:val=""/>
+      <w:lvlJc w:val="left"/>
+      <w:pPr>
+        <w:tabs>
+          <w:tab w:val="num" w:pos="5040"/>
+        </w:tabs>
+        <w:ind w:left="5040" w:hanging="360"/>
+      </w:pPr>
+      <w:rPr>
+        <w:rFonts w:ascii="Wingdings" w:hAnsi="Wingdings" w:hint="default"/>
+        <w:sz w:val="20"/>
+      </w:rPr>
+    </w:lvl>
+    <w:lvl w:ilvl="7" w:tentative="1">
+      <w:start w:val="1"/>
+      <w:numFmt w:val="bullet"/>
+      <w:lvlText w:val=""/>
+      <w:lvlJc w:val="left"/>
+      <w:pPr>
+        <w:tabs>
+          <w:tab w:val="num" w:pos="5760"/>
+        </w:tabs>
+        <w:ind w:left="5760" w:hanging="360"/>
+      </w:pPr>
+      <w:rPr>
+        <w:rFonts w:ascii="Wingdings" w:hAnsi="Wingdings" w:hint="default"/>
+        <w:sz w:val="20"/>
+      </w:rPr>
+    </w:lvl>
+    <w:lvl w:ilvl="8" w:tentative="1">
+      <w:start w:val="1"/>
+      <w:numFmt w:val="bullet"/>
+      <w:lvlText w:val=""/>
+      <w:lvlJc w:val="left"/>
+      <w:pPr>
+        <w:tabs>
+          <w:tab w:val="num" w:pos="6480"/>
+        </w:tabs>
+        <w:ind w:left="6480" w:hanging="360"/>
+      </w:pPr>
+      <w:rPr>
+        <w:rFonts w:ascii="Wingdings" w:hAnsi="Wingdings" w:hint="default"/>
+        <w:sz w:val="20"/>
+      </w:rPr>
+    </w:lvl>
+  </w:abstractNum>
+  <w:abstractNum w:abstractNumId="20" w15:restartNumberingAfterBreak="0">
+    <w:nsid w:val="442E6929"/>
+    <w:multiLevelType w:val="multilevel"/>
+    <w:tmpl w:val="47D2C046"/>
+    <w:lvl w:ilvl="0">
+      <w:start w:val="1"/>
+      <w:numFmt w:val="bullet"/>
+      <w:lvlText w:val=""/>
+      <w:lvlJc w:val="left"/>
+      <w:pPr>
+        <w:tabs>
+          <w:tab w:val="num" w:pos="720"/>
+        </w:tabs>
+        <w:ind w:left="720" w:hanging="360"/>
+      </w:pPr>
+      <w:rPr>
+        <w:rFonts w:ascii="Symbol" w:hAnsi="Symbol" w:hint="default"/>
+        <w:sz w:val="20"/>
+      </w:rPr>
+    </w:lvl>
+    <w:lvl w:ilvl="1" w:tentative="1">
+      <w:start w:val="1"/>
+      <w:numFmt w:val="bullet"/>
+      <w:lvlText w:val="o"/>
+      <w:lvlJc w:val="left"/>
+      <w:pPr>
+        <w:tabs>
+          <w:tab w:val="num" w:pos="1440"/>
+        </w:tabs>
+        <w:ind w:left="1440" w:hanging="360"/>
+      </w:pPr>
+      <w:rPr>
+        <w:rFonts w:ascii="Courier New" w:hAnsi="Courier New" w:hint="default"/>
+        <w:sz w:val="20"/>
+      </w:rPr>
+    </w:lvl>
+    <w:lvl w:ilvl="2" w:tentative="1">
+      <w:start w:val="1"/>
+      <w:numFmt w:val="bullet"/>
+      <w:lvlText w:val=""/>
+      <w:lvlJc w:val="left"/>
+      <w:pPr>
+        <w:tabs>
+          <w:tab w:val="num" w:pos="2160"/>
+        </w:tabs>
+        <w:ind w:left="2160" w:hanging="360"/>
+      </w:pPr>
+      <w:rPr>
+        <w:rFonts w:ascii="Wingdings" w:hAnsi="Wingdings" w:hint="default"/>
+        <w:sz w:val="20"/>
+      </w:rPr>
+    </w:lvl>
+    <w:lvl w:ilvl="3" w:tentative="1">
+      <w:start w:val="1"/>
+      <w:numFmt w:val="bullet"/>
+      <w:lvlText w:val=""/>
+      <w:lvlJc w:val="left"/>
+      <w:pPr>
+        <w:tabs>
+          <w:tab w:val="num" w:pos="2880"/>
+        </w:tabs>
+        <w:ind w:left="2880" w:hanging="360"/>
+      </w:pPr>
+      <w:rPr>
+        <w:rFonts w:ascii="Wingdings" w:hAnsi="Wingdings" w:hint="default"/>
+        <w:sz w:val="20"/>
+      </w:rPr>
+    </w:lvl>
+    <w:lvl w:ilvl="4" w:tentative="1">
+      <w:start w:val="1"/>
+      <w:numFmt w:val="bullet"/>
+      <w:lvlText w:val=""/>
+      <w:lvlJc w:val="left"/>
+      <w:pPr>
+        <w:tabs>
+          <w:tab w:val="num" w:pos="3600"/>
+        </w:tabs>
+        <w:ind w:left="3600" w:hanging="360"/>
+      </w:pPr>
+      <w:rPr>
+        <w:rFonts w:ascii="Wingdings" w:hAnsi="Wingdings" w:hint="default"/>
+        <w:sz w:val="20"/>
+      </w:rPr>
+    </w:lvl>
+    <w:lvl w:ilvl="5" w:tentative="1">
+      <w:start w:val="1"/>
+      <w:numFmt w:val="bullet"/>
+      <w:lvlText w:val=""/>
+      <w:lvlJc w:val="left"/>
+      <w:pPr>
+        <w:tabs>
+          <w:tab w:val="num" w:pos="4320"/>
+        </w:tabs>
+        <w:ind w:left="4320" w:hanging="360"/>
+      </w:pPr>
+      <w:rPr>
+        <w:rFonts w:ascii="Wingdings" w:hAnsi="Wingdings" w:hint="default"/>
+        <w:sz w:val="20"/>
+      </w:rPr>
+    </w:lvl>
+    <w:lvl w:ilvl="6" w:tentative="1">
+      <w:start w:val="1"/>
+      <w:numFmt w:val="bullet"/>
+      <w:lvlText w:val=""/>
+      <w:lvlJc w:val="left"/>
+      <w:pPr>
+        <w:tabs>
+          <w:tab w:val="num" w:pos="5040"/>
+        </w:tabs>
+        <w:ind w:left="5040" w:hanging="360"/>
+      </w:pPr>
+      <w:rPr>
+        <w:rFonts w:ascii="Wingdings" w:hAnsi="Wingdings" w:hint="default"/>
+        <w:sz w:val="20"/>
+      </w:rPr>
+    </w:lvl>
+    <w:lvl w:ilvl="7" w:tentative="1">
+      <w:start w:val="1"/>
+      <w:numFmt w:val="bullet"/>
+      <w:lvlText w:val=""/>
+      <w:lvlJc w:val="left"/>
+      <w:pPr>
+        <w:tabs>
+          <w:tab w:val="num" w:pos="5760"/>
+        </w:tabs>
+        <w:ind w:left="5760" w:hanging="360"/>
+      </w:pPr>
+      <w:rPr>
+        <w:rFonts w:ascii="Wingdings" w:hAnsi="Wingdings" w:hint="default"/>
+        <w:sz w:val="20"/>
+      </w:rPr>
+    </w:lvl>
+    <w:lvl w:ilvl="8" w:tentative="1">
+      <w:start w:val="1"/>
+      <w:numFmt w:val="bullet"/>
+      <w:lvlText w:val=""/>
+      <w:lvlJc w:val="left"/>
+      <w:pPr>
+        <w:tabs>
+          <w:tab w:val="num" w:pos="6480"/>
+        </w:tabs>
+        <w:ind w:left="6480" w:hanging="360"/>
+      </w:pPr>
+      <w:rPr>
+        <w:rFonts w:ascii="Wingdings" w:hAnsi="Wingdings" w:hint="default"/>
+        <w:sz w:val="20"/>
+      </w:rPr>
+    </w:lvl>
+  </w:abstractNum>
+  <w:abstractNum w:abstractNumId="21" w15:restartNumberingAfterBreak="0">
     <w:nsid w:val="449E1C40"/>
     <w:multiLevelType w:val="multilevel"/>
     <w:tmpl w:val="EE22551A"/>
@@ -3233,7 +4504,7 @@
       </w:rPr>
     </w:lvl>
   </w:abstractNum>
-  <w:abstractNum w:abstractNumId="17" w15:restartNumberingAfterBreak="0">
+  <w:abstractNum w:abstractNumId="22" w15:restartNumberingAfterBreak="0">
     <w:nsid w:val="48982B7B"/>
     <w:multiLevelType w:val="multilevel"/>
     <w:tmpl w:val="97C87C5C"/>
@@ -3382,7 +4653,7 @@
       </w:rPr>
     </w:lvl>
   </w:abstractNum>
-  <w:abstractNum w:abstractNumId="18" w15:restartNumberingAfterBreak="0">
+  <w:abstractNum w:abstractNumId="23" w15:restartNumberingAfterBreak="0">
     <w:nsid w:val="49CE17D9"/>
     <w:multiLevelType w:val="multilevel"/>
     <w:tmpl w:val="2AF8E99A"/>
@@ -3531,7 +4802,120 @@
       </w:rPr>
     </w:lvl>
   </w:abstractNum>
-  <w:abstractNum w:abstractNumId="19" w15:restartNumberingAfterBreak="0">
+  <w:abstractNum w:abstractNumId="24" w15:restartNumberingAfterBreak="0">
+    <w:nsid w:val="4F083E2C"/>
+    <w:multiLevelType w:val="hybridMultilevel"/>
+    <w:tmpl w:val="D2267554"/>
+    <w:lvl w:ilvl="0" w:tplc="08090001">
+      <w:start w:val="1"/>
+      <w:numFmt w:val="bullet"/>
+      <w:lvlText w:val=""/>
+      <w:lvlJc w:val="left"/>
+      <w:pPr>
+        <w:ind w:left="720" w:hanging="360"/>
+      </w:pPr>
+      <w:rPr>
+        <w:rFonts w:ascii="Symbol" w:hAnsi="Symbol" w:hint="default"/>
+      </w:rPr>
+    </w:lvl>
+    <w:lvl w:ilvl="1" w:tplc="08090003" w:tentative="1">
+      <w:start w:val="1"/>
+      <w:numFmt w:val="bullet"/>
+      <w:lvlText w:val="o"/>
+      <w:lvlJc w:val="left"/>
+      <w:pPr>
+        <w:ind w:left="1440" w:hanging="360"/>
+      </w:pPr>
+      <w:rPr>
+        <w:rFonts w:ascii="Courier New" w:hAnsi="Courier New" w:cs="Courier New" w:hint="default"/>
+      </w:rPr>
+    </w:lvl>
+    <w:lvl w:ilvl="2" w:tplc="08090005" w:tentative="1">
+      <w:start w:val="1"/>
+      <w:numFmt w:val="bullet"/>
+      <w:lvlText w:val=""/>
+      <w:lvlJc w:val="left"/>
+      <w:pPr>
+        <w:ind w:left="2160" w:hanging="360"/>
+      </w:pPr>
+      <w:rPr>
+        <w:rFonts w:ascii="Wingdings" w:hAnsi="Wingdings" w:hint="default"/>
+      </w:rPr>
+    </w:lvl>
+    <w:lvl w:ilvl="3" w:tplc="08090001" w:tentative="1">
+      <w:start w:val="1"/>
+      <w:numFmt w:val="bullet"/>
+      <w:lvlText w:val=""/>
+      <w:lvlJc w:val="left"/>
+      <w:pPr>
+        <w:ind w:left="2880" w:hanging="360"/>
+      </w:pPr>
+      <w:rPr>
+        <w:rFonts w:ascii="Symbol" w:hAnsi="Symbol" w:hint="default"/>
+      </w:rPr>
+    </w:lvl>
+    <w:lvl w:ilvl="4" w:tplc="08090003" w:tentative="1">
+      <w:start w:val="1"/>
+      <w:numFmt w:val="bullet"/>
+      <w:lvlText w:val="o"/>
+      <w:lvlJc w:val="left"/>
+      <w:pPr>
+        <w:ind w:left="3600" w:hanging="360"/>
+      </w:pPr>
+      <w:rPr>
+        <w:rFonts w:ascii="Courier New" w:hAnsi="Courier New" w:cs="Courier New" w:hint="default"/>
+      </w:rPr>
+    </w:lvl>
+    <w:lvl w:ilvl="5" w:tplc="08090005" w:tentative="1">
+      <w:start w:val="1"/>
+      <w:numFmt w:val="bullet"/>
+      <w:lvlText w:val=""/>
+      <w:lvlJc w:val="left"/>
+      <w:pPr>
+        <w:ind w:left="4320" w:hanging="360"/>
+      </w:pPr>
+      <w:rPr>
+        <w:rFonts w:ascii="Wingdings" w:hAnsi="Wingdings" w:hint="default"/>
+      </w:rPr>
+    </w:lvl>
+    <w:lvl w:ilvl="6" w:tplc="08090001" w:tentative="1">
+      <w:start w:val="1"/>
+      <w:numFmt w:val="bullet"/>
+      <w:lvlText w:val=""/>
+      <w:lvlJc w:val="left"/>
+      <w:pPr>
+        <w:ind w:left="5040" w:hanging="360"/>
+      </w:pPr>
+      <w:rPr>
+        <w:rFonts w:ascii="Symbol" w:hAnsi="Symbol" w:hint="default"/>
+      </w:rPr>
+    </w:lvl>
+    <w:lvl w:ilvl="7" w:tplc="08090003" w:tentative="1">
+      <w:start w:val="1"/>
+      <w:numFmt w:val="bullet"/>
+      <w:lvlText w:val="o"/>
+      <w:lvlJc w:val="left"/>
+      <w:pPr>
+        <w:ind w:left="5760" w:hanging="360"/>
+      </w:pPr>
+      <w:rPr>
+        <w:rFonts w:ascii="Courier New" w:hAnsi="Courier New" w:cs="Courier New" w:hint="default"/>
+      </w:rPr>
+    </w:lvl>
+    <w:lvl w:ilvl="8" w:tplc="08090005" w:tentative="1">
+      <w:start w:val="1"/>
+      <w:numFmt w:val="bullet"/>
+      <w:lvlText w:val=""/>
+      <w:lvlJc w:val="left"/>
+      <w:pPr>
+        <w:ind w:left="6480" w:hanging="360"/>
+      </w:pPr>
+      <w:rPr>
+        <w:rFonts w:ascii="Wingdings" w:hAnsi="Wingdings" w:hint="default"/>
+      </w:rPr>
+    </w:lvl>
+  </w:abstractNum>
+  <w:abstractNum w:abstractNumId="25" w15:restartNumberingAfterBreak="0">
     <w:nsid w:val="568C0309"/>
     <w:multiLevelType w:val="multilevel"/>
     <w:tmpl w:val="430EEF8A"/>
@@ -3680,7 +5064,7 @@
       </w:rPr>
     </w:lvl>
   </w:abstractNum>
-  <w:abstractNum w:abstractNumId="20" w15:restartNumberingAfterBreak="0">
+  <w:abstractNum w:abstractNumId="26" w15:restartNumberingAfterBreak="0">
     <w:nsid w:val="59E6267F"/>
     <w:multiLevelType w:val="multilevel"/>
     <w:tmpl w:val="01F210CA"/>
@@ -3829,7 +5213,394 @@
       </w:rPr>
     </w:lvl>
   </w:abstractNum>
-  <w:abstractNum w:abstractNumId="21" w15:restartNumberingAfterBreak="0">
+  <w:abstractNum w:abstractNumId="27" w15:restartNumberingAfterBreak="0">
+    <w:nsid w:val="5A6E7928"/>
+    <w:multiLevelType w:val="multilevel"/>
+    <w:tmpl w:val="97CE2688"/>
+    <w:lvl w:ilvl="0">
+      <w:start w:val="1"/>
+      <w:numFmt w:val="bullet"/>
+      <w:lvlText w:val=""/>
+      <w:lvlJc w:val="left"/>
+      <w:pPr>
+        <w:tabs>
+          <w:tab w:val="num" w:pos="720"/>
+        </w:tabs>
+        <w:ind w:left="720" w:hanging="360"/>
+      </w:pPr>
+      <w:rPr>
+        <w:rFonts w:ascii="Symbol" w:hAnsi="Symbol" w:hint="default"/>
+        <w:sz w:val="20"/>
+      </w:rPr>
+    </w:lvl>
+    <w:lvl w:ilvl="1" w:tentative="1">
+      <w:start w:val="1"/>
+      <w:numFmt w:val="bullet"/>
+      <w:lvlText w:val="o"/>
+      <w:lvlJc w:val="left"/>
+      <w:pPr>
+        <w:tabs>
+          <w:tab w:val="num" w:pos="1440"/>
+        </w:tabs>
+        <w:ind w:left="1440" w:hanging="360"/>
+      </w:pPr>
+      <w:rPr>
+        <w:rFonts w:ascii="Courier New" w:hAnsi="Courier New" w:hint="default"/>
+        <w:sz w:val="20"/>
+      </w:rPr>
+    </w:lvl>
+    <w:lvl w:ilvl="2" w:tentative="1">
+      <w:start w:val="1"/>
+      <w:numFmt w:val="bullet"/>
+      <w:lvlText w:val=""/>
+      <w:lvlJc w:val="left"/>
+      <w:pPr>
+        <w:tabs>
+          <w:tab w:val="num" w:pos="2160"/>
+        </w:tabs>
+        <w:ind w:left="2160" w:hanging="360"/>
+      </w:pPr>
+      <w:rPr>
+        <w:rFonts w:ascii="Wingdings" w:hAnsi="Wingdings" w:hint="default"/>
+        <w:sz w:val="20"/>
+      </w:rPr>
+    </w:lvl>
+    <w:lvl w:ilvl="3" w:tentative="1">
+      <w:start w:val="1"/>
+      <w:numFmt w:val="bullet"/>
+      <w:lvlText w:val=""/>
+      <w:lvlJc w:val="left"/>
+      <w:pPr>
+        <w:tabs>
+          <w:tab w:val="num" w:pos="2880"/>
+        </w:tabs>
+        <w:ind w:left="2880" w:hanging="360"/>
+      </w:pPr>
+      <w:rPr>
+        <w:rFonts w:ascii="Wingdings" w:hAnsi="Wingdings" w:hint="default"/>
+        <w:sz w:val="20"/>
+      </w:rPr>
+    </w:lvl>
+    <w:lvl w:ilvl="4" w:tentative="1">
+      <w:start w:val="1"/>
+      <w:numFmt w:val="bullet"/>
+      <w:lvlText w:val=""/>
+      <w:lvlJc w:val="left"/>
+      <w:pPr>
+        <w:tabs>
+          <w:tab w:val="num" w:pos="3600"/>
+        </w:tabs>
+        <w:ind w:left="3600" w:hanging="360"/>
+      </w:pPr>
+      <w:rPr>
+        <w:rFonts w:ascii="Wingdings" w:hAnsi="Wingdings" w:hint="default"/>
+        <w:sz w:val="20"/>
+      </w:rPr>
+    </w:lvl>
+    <w:lvl w:ilvl="5" w:tentative="1">
+      <w:start w:val="1"/>
+      <w:numFmt w:val="bullet"/>
+      <w:lvlText w:val=""/>
+      <w:lvlJc w:val="left"/>
+      <w:pPr>
+        <w:tabs>
+          <w:tab w:val="num" w:pos="4320"/>
+        </w:tabs>
+        <w:ind w:left="4320" w:hanging="360"/>
+      </w:pPr>
+      <w:rPr>
+        <w:rFonts w:ascii="Wingdings" w:hAnsi="Wingdings" w:hint="default"/>
+        <w:sz w:val="20"/>
+      </w:rPr>
+    </w:lvl>
+    <w:lvl w:ilvl="6" w:tentative="1">
+      <w:start w:val="1"/>
+      <w:numFmt w:val="bullet"/>
+      <w:lvlText w:val=""/>
+      <w:lvlJc w:val="left"/>
+      <w:pPr>
+        <w:tabs>
+          <w:tab w:val="num" w:pos="5040"/>
+        </w:tabs>
+        <w:ind w:left="5040" w:hanging="360"/>
+      </w:pPr>
+      <w:rPr>
+        <w:rFonts w:ascii="Wingdings" w:hAnsi="Wingdings" w:hint="default"/>
+        <w:sz w:val="20"/>
+      </w:rPr>
+    </w:lvl>
+    <w:lvl w:ilvl="7" w:tentative="1">
+      <w:start w:val="1"/>
+      <w:numFmt w:val="bullet"/>
+      <w:lvlText w:val=""/>
+      <w:lvlJc w:val="left"/>
+      <w:pPr>
+        <w:tabs>
+          <w:tab w:val="num" w:pos="5760"/>
+        </w:tabs>
+        <w:ind w:left="5760" w:hanging="360"/>
+      </w:pPr>
+      <w:rPr>
+        <w:rFonts w:ascii="Wingdings" w:hAnsi="Wingdings" w:hint="default"/>
+        <w:sz w:val="20"/>
+      </w:rPr>
+    </w:lvl>
+    <w:lvl w:ilvl="8" w:tentative="1">
+      <w:start w:val="1"/>
+      <w:numFmt w:val="bullet"/>
+      <w:lvlText w:val=""/>
+      <w:lvlJc w:val="left"/>
+      <w:pPr>
+        <w:tabs>
+          <w:tab w:val="num" w:pos="6480"/>
+        </w:tabs>
+        <w:ind w:left="6480" w:hanging="360"/>
+      </w:pPr>
+      <w:rPr>
+        <w:rFonts w:ascii="Wingdings" w:hAnsi="Wingdings" w:hint="default"/>
+        <w:sz w:val="20"/>
+      </w:rPr>
+    </w:lvl>
+  </w:abstractNum>
+  <w:abstractNum w:abstractNumId="28" w15:restartNumberingAfterBreak="0">
+    <w:nsid w:val="5B08186E"/>
+    <w:multiLevelType w:val="hybridMultilevel"/>
+    <w:tmpl w:val="3EF4A966"/>
+    <w:lvl w:ilvl="0" w:tplc="0809000F">
+      <w:start w:val="1"/>
+      <w:numFmt w:val="decimal"/>
+      <w:lvlText w:val="%1."/>
+      <w:lvlJc w:val="left"/>
+      <w:pPr>
+        <w:ind w:left="720" w:hanging="360"/>
+      </w:pPr>
+      <w:rPr>
+        <w:rFonts w:hint="default"/>
+      </w:rPr>
+    </w:lvl>
+    <w:lvl w:ilvl="1" w:tplc="08090019" w:tentative="1">
+      <w:start w:val="1"/>
+      <w:numFmt w:val="lowerLetter"/>
+      <w:lvlText w:val="%2."/>
+      <w:lvlJc w:val="left"/>
+      <w:pPr>
+        <w:ind w:left="1440" w:hanging="360"/>
+      </w:pPr>
+    </w:lvl>
+    <w:lvl w:ilvl="2" w:tplc="0809001B" w:tentative="1">
+      <w:start w:val="1"/>
+      <w:numFmt w:val="lowerRoman"/>
+      <w:lvlText w:val="%3."/>
+      <w:lvlJc w:val="right"/>
+      <w:pPr>
+        <w:ind w:left="2160" w:hanging="180"/>
+      </w:pPr>
+    </w:lvl>
+    <w:lvl w:ilvl="3" w:tplc="0809000F" w:tentative="1">
+      <w:start w:val="1"/>
+      <w:numFmt w:val="decimal"/>
+      <w:lvlText w:val="%4."/>
+      <w:lvlJc w:val="left"/>
+      <w:pPr>
+        <w:ind w:left="2880" w:hanging="360"/>
+      </w:pPr>
+    </w:lvl>
+    <w:lvl w:ilvl="4" w:tplc="08090019" w:tentative="1">
+      <w:start w:val="1"/>
+      <w:numFmt w:val="lowerLetter"/>
+      <w:lvlText w:val="%5."/>
+      <w:lvlJc w:val="left"/>
+      <w:pPr>
+        <w:ind w:left="3600" w:hanging="360"/>
+      </w:pPr>
+    </w:lvl>
+    <w:lvl w:ilvl="5" w:tplc="0809001B" w:tentative="1">
+      <w:start w:val="1"/>
+      <w:numFmt w:val="lowerRoman"/>
+      <w:lvlText w:val="%6."/>
+      <w:lvlJc w:val="right"/>
+      <w:pPr>
+        <w:ind w:left="4320" w:hanging="180"/>
+      </w:pPr>
+    </w:lvl>
+    <w:lvl w:ilvl="6" w:tplc="0809000F" w:tentative="1">
+      <w:start w:val="1"/>
+      <w:numFmt w:val="decimal"/>
+      <w:lvlText w:val="%7."/>
+      <w:lvlJc w:val="left"/>
+      <w:pPr>
+        <w:ind w:left="5040" w:hanging="360"/>
+      </w:pPr>
+    </w:lvl>
+    <w:lvl w:ilvl="7" w:tplc="08090019" w:tentative="1">
+      <w:start w:val="1"/>
+      <w:numFmt w:val="lowerLetter"/>
+      <w:lvlText w:val="%8."/>
+      <w:lvlJc w:val="left"/>
+      <w:pPr>
+        <w:ind w:left="5760" w:hanging="360"/>
+      </w:pPr>
+    </w:lvl>
+    <w:lvl w:ilvl="8" w:tplc="0809001B" w:tentative="1">
+      <w:start w:val="1"/>
+      <w:numFmt w:val="lowerRoman"/>
+      <w:lvlText w:val="%9."/>
+      <w:lvlJc w:val="right"/>
+      <w:pPr>
+        <w:ind w:left="6480" w:hanging="180"/>
+      </w:pPr>
+    </w:lvl>
+  </w:abstractNum>
+  <w:abstractNum w:abstractNumId="29" w15:restartNumberingAfterBreak="0">
+    <w:nsid w:val="5DA01E89"/>
+    <w:multiLevelType w:val="multilevel"/>
+    <w:tmpl w:val="2B38891E"/>
+    <w:lvl w:ilvl="0">
+      <w:start w:val="1"/>
+      <w:numFmt w:val="bullet"/>
+      <w:lvlText w:val=""/>
+      <w:lvlJc w:val="left"/>
+      <w:pPr>
+        <w:tabs>
+          <w:tab w:val="num" w:pos="720"/>
+        </w:tabs>
+        <w:ind w:left="720" w:hanging="360"/>
+      </w:pPr>
+      <w:rPr>
+        <w:rFonts w:ascii="Symbol" w:hAnsi="Symbol" w:hint="default"/>
+        <w:sz w:val="20"/>
+      </w:rPr>
+    </w:lvl>
+    <w:lvl w:ilvl="1" w:tentative="1">
+      <w:start w:val="1"/>
+      <w:numFmt w:val="bullet"/>
+      <w:lvlText w:val="o"/>
+      <w:lvlJc w:val="left"/>
+      <w:pPr>
+        <w:tabs>
+          <w:tab w:val="num" w:pos="1440"/>
+        </w:tabs>
+        <w:ind w:left="1440" w:hanging="360"/>
+      </w:pPr>
+      <w:rPr>
+        <w:rFonts w:ascii="Courier New" w:hAnsi="Courier New" w:hint="default"/>
+        <w:sz w:val="20"/>
+      </w:rPr>
+    </w:lvl>
+    <w:lvl w:ilvl="2" w:tentative="1">
+      <w:start w:val="1"/>
+      <w:numFmt w:val="bullet"/>
+      <w:lvlText w:val=""/>
+      <w:lvlJc w:val="left"/>
+      <w:pPr>
+        <w:tabs>
+          <w:tab w:val="num" w:pos="2160"/>
+        </w:tabs>
+        <w:ind w:left="2160" w:hanging="360"/>
+      </w:pPr>
+      <w:rPr>
+        <w:rFonts w:ascii="Wingdings" w:hAnsi="Wingdings" w:hint="default"/>
+        <w:sz w:val="20"/>
+      </w:rPr>
+    </w:lvl>
+    <w:lvl w:ilvl="3" w:tentative="1">
+      <w:start w:val="1"/>
+      <w:numFmt w:val="bullet"/>
+      <w:lvlText w:val=""/>
+      <w:lvlJc w:val="left"/>
+      <w:pPr>
+        <w:tabs>
+          <w:tab w:val="num" w:pos="2880"/>
+        </w:tabs>
+        <w:ind w:left="2880" w:hanging="360"/>
+      </w:pPr>
+      <w:rPr>
+        <w:rFonts w:ascii="Wingdings" w:hAnsi="Wingdings" w:hint="default"/>
+        <w:sz w:val="20"/>
+      </w:rPr>
+    </w:lvl>
+    <w:lvl w:ilvl="4" w:tentative="1">
+      <w:start w:val="1"/>
+      <w:numFmt w:val="bullet"/>
+      <w:lvlText w:val=""/>
+      <w:lvlJc w:val="left"/>
+      <w:pPr>
+        <w:tabs>
+          <w:tab w:val="num" w:pos="3600"/>
+        </w:tabs>
+        <w:ind w:left="3600" w:hanging="360"/>
+      </w:pPr>
+      <w:rPr>
+        <w:rFonts w:ascii="Wingdings" w:hAnsi="Wingdings" w:hint="default"/>
+        <w:sz w:val="20"/>
+      </w:rPr>
+    </w:lvl>
+    <w:lvl w:ilvl="5" w:tentative="1">
+      <w:start w:val="1"/>
+      <w:numFmt w:val="bullet"/>
+      <w:lvlText w:val=""/>
+      <w:lvlJc w:val="left"/>
+      <w:pPr>
+        <w:tabs>
+          <w:tab w:val="num" w:pos="4320"/>
+        </w:tabs>
+        <w:ind w:left="4320" w:hanging="360"/>
+      </w:pPr>
+      <w:rPr>
+        <w:rFonts w:ascii="Wingdings" w:hAnsi="Wingdings" w:hint="default"/>
+        <w:sz w:val="20"/>
+      </w:rPr>
+    </w:lvl>
+    <w:lvl w:ilvl="6" w:tentative="1">
+      <w:start w:val="1"/>
+      <w:numFmt w:val="bullet"/>
+      <w:lvlText w:val=""/>
+      <w:lvlJc w:val="left"/>
+      <w:pPr>
+        <w:tabs>
+          <w:tab w:val="num" w:pos="5040"/>
+        </w:tabs>
+        <w:ind w:left="5040" w:hanging="360"/>
+      </w:pPr>
+      <w:rPr>
+        <w:rFonts w:ascii="Wingdings" w:hAnsi="Wingdings" w:hint="default"/>
+        <w:sz w:val="20"/>
+      </w:rPr>
+    </w:lvl>
+    <w:lvl w:ilvl="7" w:tentative="1">
+      <w:start w:val="1"/>
+      <w:numFmt w:val="bullet"/>
+      <w:lvlText w:val=""/>
+      <w:lvlJc w:val="left"/>
+      <w:pPr>
+        <w:tabs>
+          <w:tab w:val="num" w:pos="5760"/>
+        </w:tabs>
+        <w:ind w:left="5760" w:hanging="360"/>
+      </w:pPr>
+      <w:rPr>
+        <w:rFonts w:ascii="Wingdings" w:hAnsi="Wingdings" w:hint="default"/>
+        <w:sz w:val="20"/>
+      </w:rPr>
+    </w:lvl>
+    <w:lvl w:ilvl="8" w:tentative="1">
+      <w:start w:val="1"/>
+      <w:numFmt w:val="bullet"/>
+      <w:lvlText w:val=""/>
+      <w:lvlJc w:val="left"/>
+      <w:pPr>
+        <w:tabs>
+          <w:tab w:val="num" w:pos="6480"/>
+        </w:tabs>
+        <w:ind w:left="6480" w:hanging="360"/>
+      </w:pPr>
+      <w:rPr>
+        <w:rFonts w:ascii="Wingdings" w:hAnsi="Wingdings" w:hint="default"/>
+        <w:sz w:val="20"/>
+      </w:rPr>
+    </w:lvl>
+  </w:abstractNum>
+  <w:abstractNum w:abstractNumId="30" w15:restartNumberingAfterBreak="0">
     <w:nsid w:val="60805D75"/>
     <w:multiLevelType w:val="multilevel"/>
     <w:tmpl w:val="35126496"/>
@@ -3978,7 +5749,7 @@
       </w:rPr>
     </w:lvl>
   </w:abstractNum>
-  <w:abstractNum w:abstractNumId="22" w15:restartNumberingAfterBreak="0">
+  <w:abstractNum w:abstractNumId="31" w15:restartNumberingAfterBreak="0">
     <w:nsid w:val="63FE5A9B"/>
     <w:multiLevelType w:val="multilevel"/>
     <w:tmpl w:val="7B6AF892"/>
@@ -4127,7 +5898,7 @@
       </w:rPr>
     </w:lvl>
   </w:abstractNum>
-  <w:abstractNum w:abstractNumId="23" w15:restartNumberingAfterBreak="0">
+  <w:abstractNum w:abstractNumId="32" w15:restartNumberingAfterBreak="0">
     <w:nsid w:val="695B07ED"/>
     <w:multiLevelType w:val="multilevel"/>
     <w:tmpl w:val="5F2A6CE2"/>
@@ -4276,7 +6047,7 @@
       </w:rPr>
     </w:lvl>
   </w:abstractNum>
-  <w:abstractNum w:abstractNumId="24" w15:restartNumberingAfterBreak="0">
+  <w:abstractNum w:abstractNumId="33" w15:restartNumberingAfterBreak="0">
     <w:nsid w:val="6B80517E"/>
     <w:multiLevelType w:val="multilevel"/>
     <w:tmpl w:val="33AEFA30"/>
@@ -4425,7 +6196,7 @@
       </w:rPr>
     </w:lvl>
   </w:abstractNum>
-  <w:abstractNum w:abstractNumId="25" w15:restartNumberingAfterBreak="0">
+  <w:abstractNum w:abstractNumId="34" w15:restartNumberingAfterBreak="0">
     <w:nsid w:val="75174FC3"/>
     <w:multiLevelType w:val="hybridMultilevel"/>
     <w:tmpl w:val="59767EAC"/>
@@ -4538,7 +6309,7 @@
       </w:rPr>
     </w:lvl>
   </w:abstractNum>
-  <w:abstractNum w:abstractNumId="26" w15:restartNumberingAfterBreak="0">
+  <w:abstractNum w:abstractNumId="35" w15:restartNumberingAfterBreak="0">
     <w:nsid w:val="77170FE5"/>
     <w:multiLevelType w:val="multilevel"/>
     <w:tmpl w:val="074E7DB6"/>
@@ -4688,13 +6459,13 @@
     </w:lvl>
   </w:abstractNum>
   <w:num w:numId="1" w16cid:durableId="1102529480">
-    <w:abstractNumId w:val="10"/>
+    <w:abstractNumId w:val="13"/>
   </w:num>
   <w:num w:numId="2" w16cid:durableId="1180706547">
     <w:abstractNumId w:val="1"/>
   </w:num>
   <w:num w:numId="3" w16cid:durableId="215509762">
-    <w:abstractNumId w:val="25"/>
+    <w:abstractNumId w:val="34"/>
   </w:num>
   <w:num w:numId="4" w16cid:durableId="1643732781">
     <w:abstractNumId w:val="3"/>
@@ -4703,70 +6474,97 @@
     <w:abstractNumId w:val="4"/>
   </w:num>
   <w:num w:numId="6" w16cid:durableId="1439178352">
-    <w:abstractNumId w:val="24"/>
+    <w:abstractNumId w:val="33"/>
   </w:num>
   <w:num w:numId="7" w16cid:durableId="68121948">
-    <w:abstractNumId w:val="19"/>
+    <w:abstractNumId w:val="25"/>
   </w:num>
   <w:num w:numId="8" w16cid:durableId="312297781">
-    <w:abstractNumId w:val="26"/>
+    <w:abstractNumId w:val="35"/>
   </w:num>
   <w:num w:numId="9" w16cid:durableId="970020860">
-    <w:abstractNumId w:val="18"/>
+    <w:abstractNumId w:val="23"/>
   </w:num>
   <w:num w:numId="10" w16cid:durableId="1776054337">
     <w:abstractNumId w:val="5"/>
   </w:num>
   <w:num w:numId="11" w16cid:durableId="514727543">
-    <w:abstractNumId w:val="9"/>
+    <w:abstractNumId w:val="12"/>
   </w:num>
   <w:num w:numId="12" w16cid:durableId="341660973">
-    <w:abstractNumId w:val="21"/>
+    <w:abstractNumId w:val="30"/>
   </w:num>
   <w:num w:numId="13" w16cid:durableId="1011952522">
-    <w:abstractNumId w:val="23"/>
+    <w:abstractNumId w:val="32"/>
   </w:num>
   <w:num w:numId="14" w16cid:durableId="1293025975">
     <w:abstractNumId w:val="2"/>
   </w:num>
   <w:num w:numId="15" w16cid:durableId="565380747">
-    <w:abstractNumId w:val="16"/>
+    <w:abstractNumId w:val="21"/>
   </w:num>
   <w:num w:numId="16" w16cid:durableId="1415394169">
+    <w:abstractNumId w:val="9"/>
+  </w:num>
+  <w:num w:numId="17" w16cid:durableId="1243876853">
+    <w:abstractNumId w:val="17"/>
+  </w:num>
+  <w:num w:numId="18" w16cid:durableId="596522748">
     <w:abstractNumId w:val="7"/>
   </w:num>
-  <w:num w:numId="17" w16cid:durableId="1243876853">
-    <w:abstractNumId w:val="14"/>
-  </w:num>
-  <w:num w:numId="18" w16cid:durableId="596522748">
-    <w:abstractNumId w:val="6"/>
-  </w:num>
   <w:num w:numId="19" w16cid:durableId="2127698389">
-    <w:abstractNumId w:val="12"/>
+    <w:abstractNumId w:val="15"/>
   </w:num>
   <w:num w:numId="20" w16cid:durableId="1921136922">
-    <w:abstractNumId w:val="22"/>
+    <w:abstractNumId w:val="31"/>
   </w:num>
   <w:num w:numId="21" w16cid:durableId="1043359484">
-    <w:abstractNumId w:val="11"/>
+    <w:abstractNumId w:val="14"/>
   </w:num>
   <w:num w:numId="22" w16cid:durableId="790244761">
     <w:abstractNumId w:val="0"/>
   </w:num>
   <w:num w:numId="23" w16cid:durableId="1208178144">
-    <w:abstractNumId w:val="15"/>
+    <w:abstractNumId w:val="18"/>
   </w:num>
   <w:num w:numId="24" w16cid:durableId="675768555">
+    <w:abstractNumId w:val="26"/>
+  </w:num>
+  <w:num w:numId="25" w16cid:durableId="789740930">
+    <w:abstractNumId w:val="22"/>
+  </w:num>
+  <w:num w:numId="26" w16cid:durableId="2087267966">
+    <w:abstractNumId w:val="16"/>
+  </w:num>
+  <w:num w:numId="27" w16cid:durableId="728308527">
+    <w:abstractNumId w:val="11"/>
+  </w:num>
+  <w:num w:numId="28" w16cid:durableId="1430588461">
+    <w:abstractNumId w:val="24"/>
+  </w:num>
+  <w:num w:numId="29" w16cid:durableId="1149324920">
+    <w:abstractNumId w:val="28"/>
+  </w:num>
+  <w:num w:numId="30" w16cid:durableId="1966042518">
+    <w:abstractNumId w:val="19"/>
+  </w:num>
+  <w:num w:numId="31" w16cid:durableId="1482430510">
+    <w:abstractNumId w:val="10"/>
+  </w:num>
+  <w:num w:numId="32" w16cid:durableId="1690642763">
+    <w:abstractNumId w:val="29"/>
+  </w:num>
+  <w:num w:numId="33" w16cid:durableId="1549874704">
+    <w:abstractNumId w:val="27"/>
+  </w:num>
+  <w:num w:numId="34" w16cid:durableId="1558735446">
+    <w:abstractNumId w:val="8"/>
+  </w:num>
+  <w:num w:numId="35" w16cid:durableId="1499886087">
     <w:abstractNumId w:val="20"/>
   </w:num>
-  <w:num w:numId="25" w16cid:durableId="789740930">
-    <w:abstractNumId w:val="17"/>
-  </w:num>
-  <w:num w:numId="26" w16cid:durableId="2087267966">
-    <w:abstractNumId w:val="13"/>
-  </w:num>
-  <w:num w:numId="27" w16cid:durableId="728308527">
-    <w:abstractNumId w:val="8"/>
+  <w:num w:numId="36" w16cid:durableId="1334841605">
+    <w:abstractNumId w:val="6"/>
   </w:num>
 </w:numbering>
 </file>
@@ -5221,7 +7019,6 @@
     <w:next w:val="Normal"/>
     <w:link w:val="Heading3Char"/>
     <w:uiPriority w:val="9"/>
-    <w:semiHidden/>
     <w:unhideWhenUsed/>
     <w:qFormat/>
     <w:rsid w:val="003B40E2"/>
@@ -5427,7 +7224,6 @@
     <w:basedOn w:val="DefaultParagraphFont"/>
     <w:link w:val="Heading3"/>
     <w:uiPriority w:val="9"/>
-    <w:semiHidden/>
     <w:rsid w:val="003B40E2"/>
     <w:rPr>
       <w:rFonts w:eastAsiaTheme="majorEastAsia" w:cstheme="majorBidi"/>

</xml_diff>